<commit_message>
Se modificó de la documenación la parte de Perspectivas del Producto
</commit_message>
<xml_diff>
--- a/alfacompiler/Documentacion/Documento de proyecto.docx
+++ b/alfacompiler/Documentacion/Documento de proyecto.docx
@@ -1,6 +1,6 @@
 
 <file path=word/document.xml><?xml version="1.0" encoding="utf-8"?>
-<w:document xmlns:wpc="http://schemas.microsoft.com/office/word/2010/wordprocessingCanvas" xmlns:cx="http://schemas.microsoft.com/office/drawing/2014/chartex" xmlns:cx1="http://schemas.microsoft.com/office/drawing/2015/9/8/chartex" xmlns:cx2="http://schemas.microsoft.com/office/drawing/2015/10/21/chartex" xmlns:cx3="http://schemas.microsoft.com/office/drawing/2016/5/9/chartex" xmlns:cx4="http://schemas.microsoft.com/office/drawing/2016/5/10/chartex" xmlns:cx5="http://schemas.microsoft.com/office/drawing/2016/5/11/chartex" xmlns:cx6="http://schemas.microsoft.com/office/drawing/2016/5/12/chartex" xmlns:cx7="http://schemas.microsoft.com/office/drawing/2016/5/13/chartex" xmlns:cx8="http://schemas.microsoft.com/office/drawing/2016/5/14/chartex" xmlns:mc="http://schemas.openxmlformats.org/markup-compatibility/2006" xmlns:aink="http://schemas.microsoft.com/office/drawing/2016/ink" xmlns:am3d="http://schemas.microsoft.com/office/drawing/2017/model3d" xmlns:o="urn:schemas-microsoft-com:office:office" xmlns:r="http://schemas.openxmlformats.org/officeDocument/2006/relationships" xmlns:m="http://schemas.openxmlformats.org/officeDocument/2006/math" xmlns:v="urn:schemas-microsoft-com:vml" xmlns:wp14="http://schemas.microsoft.com/office/word/2010/wordprocessingDrawing" xmlns:wp="http://schemas.openxmlformats.org/drawingml/2006/wordprocessingDrawing" xmlns:w10="urn:schemas-microsoft-com:office:word" xmlns:w="http://schemas.openxmlformats.org/wordprocessingml/2006/main" xmlns:w14="http://schemas.microsoft.com/office/word/2010/wordml" xmlns:w15="http://schemas.microsoft.com/office/word/2012/wordml" xmlns:w16cid="http://schemas.microsoft.com/office/word/2016/wordml/cid" xmlns:w16se="http://schemas.microsoft.com/office/word/2015/wordml/symex" xmlns:wpg="http://schemas.microsoft.com/office/word/2010/wordprocessingGroup" xmlns:wpi="http://schemas.microsoft.com/office/word/2010/wordprocessingInk" xmlns:wne="http://schemas.microsoft.com/office/word/2006/wordml" xmlns:wps="http://schemas.microsoft.com/office/word/2010/wordprocessingShape" mc:Ignorable="w14 w15 w16se w16cid wp14">
+<w:document xmlns:wpc="http://schemas.microsoft.com/office/word/2010/wordprocessingCanvas" xmlns:mc="http://schemas.openxmlformats.org/markup-compatibility/2006" xmlns:o="urn:schemas-microsoft-com:office:office" xmlns:r="http://schemas.openxmlformats.org/officeDocument/2006/relationships" xmlns:m="http://schemas.openxmlformats.org/officeDocument/2006/math" xmlns:v="urn:schemas-microsoft-com:vml" xmlns:wp14="http://schemas.microsoft.com/office/word/2010/wordprocessingDrawing" xmlns:wp="http://schemas.openxmlformats.org/drawingml/2006/wordprocessingDrawing" xmlns:w10="urn:schemas-microsoft-com:office:word" xmlns:w="http://schemas.openxmlformats.org/wordprocessingml/2006/main" xmlns:w14="http://schemas.microsoft.com/office/word/2010/wordml" xmlns:w15="http://schemas.microsoft.com/office/word/2012/wordml" xmlns:wpg="http://schemas.microsoft.com/office/word/2010/wordprocessingGroup" xmlns:wpi="http://schemas.microsoft.com/office/word/2010/wordprocessingInk" xmlns:wne="http://schemas.microsoft.com/office/word/2006/wordml" xmlns:wps="http://schemas.microsoft.com/office/word/2010/wordprocessingShape" mc:Ignorable="w14 w15 wp14">
   <w:body>
     <w:p>
       <w:pPr>
@@ -42,6 +42,7 @@
       <w:r>
         <w:rPr>
           <w:noProof/>
+          <w:lang w:val="es-MX" w:eastAsia="es-MX"/>
         </w:rPr>
         <mc:AlternateContent>
           <mc:Choice Requires="wps">
@@ -205,7 +206,7 @@
               </wp:anchor>
             </w:drawing>
           </mc:Choice>
-          <mc:Fallback>
+          <mc:Fallback xmlns:w16se="http://schemas.microsoft.com/office/word/2015/wordml/symex" xmlns:w16cid="http://schemas.microsoft.com/office/word/2016/wordml/cid" xmlns:am3d="http://schemas.microsoft.com/office/drawing/2017/model3d" xmlns:aink="http://schemas.microsoft.com/office/drawing/2016/ink" xmlns:cx8="http://schemas.microsoft.com/office/drawing/2016/5/14/chartex" xmlns:cx7="http://schemas.microsoft.com/office/drawing/2016/5/13/chartex" xmlns:cx6="http://schemas.microsoft.com/office/drawing/2016/5/12/chartex" xmlns:cx5="http://schemas.microsoft.com/office/drawing/2016/5/11/chartex" xmlns:cx4="http://schemas.microsoft.com/office/drawing/2016/5/10/chartex" xmlns:cx3="http://schemas.microsoft.com/office/drawing/2016/5/9/chartex" xmlns:cx2="http://schemas.microsoft.com/office/drawing/2015/10/21/chartex" xmlns:cx1="http://schemas.microsoft.com/office/drawing/2015/9/8/chartex" xmlns:cx="http://schemas.microsoft.com/office/drawing/2014/chartex">
             <w:pict>
               <v:shapetype id="_x0000_t202" coordsize="21600,21600" o:spt="202" path="m,l,21600r21600,l21600,xe">
                 <v:stroke joinstyle="miter"/>
@@ -426,6 +427,7 @@
       <w:r>
         <w:rPr>
           <w:noProof/>
+          <w:lang w:val="es-MX" w:eastAsia="es-MX"/>
         </w:rPr>
         <w:drawing>
           <wp:anchor distT="0" distB="0" distL="114300" distR="114300" simplePos="0" relativeHeight="251659264" behindDoc="1" locked="0" layoutInCell="1" allowOverlap="1" wp14:anchorId="2175C8E0" wp14:editId="3EA7F086">
@@ -529,11 +531,16 @@
       <w:pPr>
         <w:pStyle w:val="Ttulo1"/>
         <w:ind w:left="100" w:firstLine="0"/>
-      </w:pPr>
+        <w:rPr>
+          <w:lang w:val="es-MX"/>
+        </w:rPr>
+      </w:pPr>
+      <w:proofErr w:type="spellStart"/>
       <w:r>
         <w:lastRenderedPageBreak/>
         <w:t>Índice</w:t>
       </w:r>
+      <w:proofErr w:type="spellEnd"/>
     </w:p>
     <w:sdt>
       <w:sdtPr>
@@ -543,6 +550,7 @@
           <w:docPartUnique/>
         </w:docPartObj>
       </w:sdtPr>
+      <w:sdtEndPr/>
       <w:sdtContent>
         <w:p>
           <w:pPr>
@@ -848,9 +856,11 @@
               </w:rPr>
               <w:t xml:space="preserve"> </w:t>
             </w:r>
+            <w:proofErr w:type="spellStart"/>
             <w:r>
               <w:t>los</w:t>
             </w:r>
+            <w:proofErr w:type="spellEnd"/>
             <w:r>
               <w:rPr>
                 <w:spacing w:val="-2"/>
@@ -1972,15 +1982,7 @@
         <w:rPr>
           <w:lang w:val="es-ES"/>
         </w:rPr>
-        <w:t xml:space="preserve">Las diferentes versiones del proyecto serán presentadas con respecto a las siguientes fechas mostradas las cuales podrán ser modificadas y actualizadas en caso de ser </w:t>
-      </w:r>
-      <w:bookmarkStart w:id="8" w:name="_GoBack"/>
-      <w:bookmarkEnd w:id="8"/>
-      <w:r>
-        <w:rPr>
-          <w:lang w:val="es-ES"/>
-        </w:rPr>
-        <w:t xml:space="preserve">necesario.        </w:t>
+        <w:t xml:space="preserve">Las diferentes versiones del proyecto serán presentadas con respecto a las siguientes fechas mostradas las cuales podrán ser modificadas y actualizadas en caso de ser necesario.        </w:t>
       </w:r>
     </w:p>
     <w:p>
@@ -2025,8 +2027,8 @@
           <w:lang w:val="es-ES"/>
         </w:rPr>
       </w:pPr>
-      <w:bookmarkStart w:id="9" w:name="_TOC_250009"/>
-      <w:bookmarkEnd w:id="9"/>
+      <w:bookmarkStart w:id="8" w:name="_TOC_250009"/>
+      <w:bookmarkEnd w:id="8"/>
       <w:r>
         <w:rPr>
           <w:b/>
@@ -2142,7 +2144,21 @@
           <w:b/>
           <w:lang w:val="es-ES"/>
         </w:rPr>
-        <w:t xml:space="preserve"> 4: Mas variedad de operadores binarios (Demo final, Junio 17)</w:t>
+        <w:t xml:space="preserve"> 4: </w:t>
+      </w:r>
+      <w:r>
+        <w:rPr>
+          <w:b/>
+          <w:lang w:val="es-ES"/>
+        </w:rPr>
+        <w:t>Más</w:t>
+      </w:r>
+      <w:r>
+        <w:rPr>
+          <w:b/>
+          <w:lang w:val="es-ES"/>
+        </w:rPr>
+        <w:t xml:space="preserve"> variedad de operadores binarios (Demo final, Junio 17)</w:t>
       </w:r>
     </w:p>
     <w:p>
@@ -2197,31 +2213,97 @@
       <w:pPr>
         <w:jc w:val="both"/>
         <w:rPr>
-          <w:rFonts w:ascii="Times New Roman" w:eastAsia="Times New Roman" w:hAnsi="Times New Roman" w:cs="Times New Roman"/>
-          <w:sz w:val="24"/>
-          <w:szCs w:val="24"/>
-          <w:lang w:eastAsia="es-MX"/>
-        </w:rPr>
-      </w:pPr>
-      <w:r>
-        <w:rPr>
           <w:rFonts w:eastAsia="Times New Roman"/>
           <w:color w:val="000000"/>
           <w:sz w:val="24"/>
           <w:szCs w:val="24"/>
           <w:lang w:val="es-ES" w:eastAsia="es-MX"/>
         </w:rPr>
-        <w:t xml:space="preserve">El compilador será un producto que permitirá ver todas las fases como se ejecuta, capaz de leer código y genere el ejecutable, que se pueda correr desde la línea de comandos, tener banderas que ayuden a la impresión de las salidas. </w:t>
-      </w:r>
+      </w:pPr>
       <w:r>
         <w:rPr>
           <w:rFonts w:eastAsia="Times New Roman"/>
           <w:color w:val="000000"/>
           <w:sz w:val="24"/>
           <w:szCs w:val="24"/>
-          <w:lang w:eastAsia="es-MX"/>
-        </w:rPr>
-        <w:t>El producto no contempla actualmente:  </w:t>
+          <w:lang w:val="es-ES" w:eastAsia="es-MX"/>
+        </w:rPr>
+        <w:t xml:space="preserve">El compilador será un producto que permitirá ver todas las fases </w:t>
+      </w:r>
+      <w:r>
+        <w:rPr>
+          <w:rFonts w:eastAsia="Times New Roman"/>
+          <w:color w:val="000000"/>
+          <w:sz w:val="24"/>
+          <w:szCs w:val="24"/>
+          <w:lang w:val="es-ES" w:eastAsia="es-MX"/>
+        </w:rPr>
+        <w:t>de su ejecución, capaz de leer código y generar</w:t>
+      </w:r>
+      <w:r>
+        <w:rPr>
+          <w:rFonts w:eastAsia="Times New Roman"/>
+          <w:color w:val="000000"/>
+          <w:sz w:val="24"/>
+          <w:szCs w:val="24"/>
+          <w:lang w:val="es-ES" w:eastAsia="es-MX"/>
+        </w:rPr>
+        <w:t xml:space="preserve"> el ejecutable, que se pueda correr desde la línea de comandos, tener banderas que ayude</w:t>
+      </w:r>
+      <w:r>
+        <w:rPr>
+          <w:rFonts w:eastAsia="Times New Roman"/>
+          <w:color w:val="000000"/>
+          <w:sz w:val="24"/>
+          <w:szCs w:val="24"/>
+          <w:lang w:val="es-ES" w:eastAsia="es-MX"/>
+        </w:rPr>
+        <w:t>n a la impresión de las salidas y poder correr pruebas automatizadas del  lenguaje de programación C.</w:t>
+      </w:r>
+      <w:bookmarkStart w:id="9" w:name="_GoBack"/>
+      <w:bookmarkEnd w:id="9"/>
+    </w:p>
+    <w:p>
+      <w:pPr>
+        <w:jc w:val="both"/>
+        <w:rPr>
+          <w:rFonts w:eastAsia="Times New Roman"/>
+          <w:color w:val="000000"/>
+          <w:sz w:val="24"/>
+          <w:szCs w:val="24"/>
+          <w:lang w:val="es-ES" w:eastAsia="es-MX"/>
+        </w:rPr>
+      </w:pPr>
+      <w:r>
+        <w:rPr>
+          <w:rFonts w:eastAsia="Times New Roman"/>
+          <w:color w:val="000000"/>
+          <w:sz w:val="24"/>
+          <w:szCs w:val="24"/>
+          <w:lang w:val="es-MX" w:eastAsia="es-MX"/>
+        </w:rPr>
+        <w:t xml:space="preserve">El producto no contempla actualmente: </w:t>
+      </w:r>
+    </w:p>
+    <w:p>
+      <w:pPr>
+        <w:jc w:val="both"/>
+        <w:rPr>
+          <w:rFonts w:ascii="Times New Roman" w:eastAsia="Times New Roman" w:hAnsi="Times New Roman" w:cs="Times New Roman"/>
+          <w:sz w:val="24"/>
+          <w:szCs w:val="24"/>
+          <w:lang w:val="es-MX" w:eastAsia="es-MX"/>
+        </w:rPr>
+      </w:pPr>
+      <w:r>
+        <w:rPr>
+          <w:rFonts w:eastAsia="Times New Roman"/>
+          <w:color w:val="000000"/>
+          <w:sz w:val="24"/>
+          <w:szCs w:val="24"/>
+          <w:lang w:val="es-MX" w:eastAsia="es-MX"/>
+        </w:rPr>
+        <w:t> </w:t>
       </w:r>
     </w:p>
     <w:p>
@@ -3272,6 +3354,7 @@
         <w:rPr>
           <w:b/>
           <w:sz w:val="39"/>
+          <w:lang w:val="es-MX"/>
         </w:rPr>
       </w:pPr>
     </w:p>
@@ -3874,8 +3957,17 @@
                 <w:sz w:val="20"/>
                 <w:lang w:val="es-ES"/>
               </w:rPr>
-              <w:t>Bandera T / tokens</w:t>
-            </w:r>
+              <w:t xml:space="preserve">Bandera T / </w:t>
+            </w:r>
+            <w:proofErr w:type="spellStart"/>
+            <w:r>
+              <w:rPr>
+                <w:sz w:val="20"/>
+                <w:lang w:val="es-ES"/>
+              </w:rPr>
+              <w:t>tokens</w:t>
+            </w:r>
+            <w:proofErr w:type="spellEnd"/>
           </w:p>
         </w:tc>
         <w:tc>
@@ -4343,8 +4435,16 @@
               <w:rPr>
                 <w:sz w:val="20"/>
               </w:rPr>
-              <w:t xml:space="preserve"> de Git</w:t>
-            </w:r>
+              <w:t xml:space="preserve"> de </w:t>
+            </w:r>
+            <w:proofErr w:type="spellStart"/>
+            <w:r>
+              <w:rPr>
+                <w:sz w:val="20"/>
+              </w:rPr>
+              <w:t>Git</w:t>
+            </w:r>
+            <w:proofErr w:type="spellEnd"/>
           </w:p>
         </w:tc>
         <w:tc>
@@ -5118,7 +5218,7 @@
 </file>
 
 <file path=word/endnotes.xml><?xml version="1.0" encoding="utf-8"?>
-<w:endnotes xmlns:wpc="http://schemas.microsoft.com/office/word/2010/wordprocessingCanvas" xmlns:cx="http://schemas.microsoft.com/office/drawing/2014/chartex" xmlns:cx1="http://schemas.microsoft.com/office/drawing/2015/9/8/chartex" xmlns:cx2="http://schemas.microsoft.com/office/drawing/2015/10/21/chartex" xmlns:cx3="http://schemas.microsoft.com/office/drawing/2016/5/9/chartex" xmlns:cx4="http://schemas.microsoft.com/office/drawing/2016/5/10/chartex" xmlns:cx5="http://schemas.microsoft.com/office/drawing/2016/5/11/chartex" xmlns:cx6="http://schemas.microsoft.com/office/drawing/2016/5/12/chartex" xmlns:cx7="http://schemas.microsoft.com/office/drawing/2016/5/13/chartex" xmlns:cx8="http://schemas.microsoft.com/office/drawing/2016/5/14/chartex" xmlns:mc="http://schemas.openxmlformats.org/markup-compatibility/2006" xmlns:aink="http://schemas.microsoft.com/office/drawing/2016/ink" xmlns:am3d="http://schemas.microsoft.com/office/drawing/2017/model3d" xmlns:o="urn:schemas-microsoft-com:office:office" xmlns:r="http://schemas.openxmlformats.org/officeDocument/2006/relationships" xmlns:m="http://schemas.openxmlformats.org/officeDocument/2006/math" xmlns:v="urn:schemas-microsoft-com:vml" xmlns:wp14="http://schemas.microsoft.com/office/word/2010/wordprocessingDrawing" xmlns:wp="http://schemas.openxmlformats.org/drawingml/2006/wordprocessingDrawing" xmlns:w10="urn:schemas-microsoft-com:office:word" xmlns:w="http://schemas.openxmlformats.org/wordprocessingml/2006/main" xmlns:w14="http://schemas.microsoft.com/office/word/2010/wordml" xmlns:w15="http://schemas.microsoft.com/office/word/2012/wordml" xmlns:w16cid="http://schemas.microsoft.com/office/word/2016/wordml/cid" xmlns:w16se="http://schemas.microsoft.com/office/word/2015/wordml/symex" xmlns:wpg="http://schemas.microsoft.com/office/word/2010/wordprocessingGroup" xmlns:wpi="http://schemas.microsoft.com/office/word/2010/wordprocessingInk" xmlns:wne="http://schemas.microsoft.com/office/word/2006/wordml" xmlns:wps="http://schemas.microsoft.com/office/word/2010/wordprocessingShape" mc:Ignorable="w14 w15 w16se w16cid wp14">
+<w:endnotes xmlns:wpc="http://schemas.microsoft.com/office/word/2010/wordprocessingCanvas" xmlns:mc="http://schemas.openxmlformats.org/markup-compatibility/2006" xmlns:o="urn:schemas-microsoft-com:office:office" xmlns:r="http://schemas.openxmlformats.org/officeDocument/2006/relationships" xmlns:m="http://schemas.openxmlformats.org/officeDocument/2006/math" xmlns:v="urn:schemas-microsoft-com:vml" xmlns:wp14="http://schemas.microsoft.com/office/word/2010/wordprocessingDrawing" xmlns:wp="http://schemas.openxmlformats.org/drawingml/2006/wordprocessingDrawing" xmlns:w10="urn:schemas-microsoft-com:office:word" xmlns:w="http://schemas.openxmlformats.org/wordprocessingml/2006/main" xmlns:w14="http://schemas.microsoft.com/office/word/2010/wordml" xmlns:w15="http://schemas.microsoft.com/office/word/2012/wordml" xmlns:wpg="http://schemas.microsoft.com/office/word/2010/wordprocessingGroup" xmlns:wpi="http://schemas.microsoft.com/office/word/2010/wordprocessingInk" xmlns:wne="http://schemas.microsoft.com/office/word/2006/wordml" xmlns:wps="http://schemas.microsoft.com/office/word/2010/wordprocessingShape" mc:Ignorable="w14 w15 wp14">
   <w:endnote w:type="separator" w:id="-1">
     <w:p>
       <w:r>
@@ -5137,7 +5237,7 @@
 </file>
 
 <file path=word/footer1.xml><?xml version="1.0" encoding="utf-8"?>
-<w:ftr xmlns:wpc="http://schemas.microsoft.com/office/word/2010/wordprocessingCanvas" xmlns:cx="http://schemas.microsoft.com/office/drawing/2014/chartex" xmlns:cx1="http://schemas.microsoft.com/office/drawing/2015/9/8/chartex" xmlns:cx2="http://schemas.microsoft.com/office/drawing/2015/10/21/chartex" xmlns:cx3="http://schemas.microsoft.com/office/drawing/2016/5/9/chartex" xmlns:cx4="http://schemas.microsoft.com/office/drawing/2016/5/10/chartex" xmlns:cx5="http://schemas.microsoft.com/office/drawing/2016/5/11/chartex" xmlns:cx6="http://schemas.microsoft.com/office/drawing/2016/5/12/chartex" xmlns:cx7="http://schemas.microsoft.com/office/drawing/2016/5/13/chartex" xmlns:cx8="http://schemas.microsoft.com/office/drawing/2016/5/14/chartex" xmlns:mc="http://schemas.openxmlformats.org/markup-compatibility/2006" xmlns:aink="http://schemas.microsoft.com/office/drawing/2016/ink" xmlns:am3d="http://schemas.microsoft.com/office/drawing/2017/model3d" xmlns:o="urn:schemas-microsoft-com:office:office" xmlns:r="http://schemas.openxmlformats.org/officeDocument/2006/relationships" xmlns:m="http://schemas.openxmlformats.org/officeDocument/2006/math" xmlns:v="urn:schemas-microsoft-com:vml" xmlns:wp14="http://schemas.microsoft.com/office/word/2010/wordprocessingDrawing" xmlns:wp="http://schemas.openxmlformats.org/drawingml/2006/wordprocessingDrawing" xmlns:w10="urn:schemas-microsoft-com:office:word" xmlns:w="http://schemas.openxmlformats.org/wordprocessingml/2006/main" xmlns:w14="http://schemas.microsoft.com/office/word/2010/wordml" xmlns:w15="http://schemas.microsoft.com/office/word/2012/wordml" xmlns:w16cid="http://schemas.microsoft.com/office/word/2016/wordml/cid" xmlns:w16se="http://schemas.microsoft.com/office/word/2015/wordml/symex" xmlns:wpg="http://schemas.microsoft.com/office/word/2010/wordprocessingGroup" xmlns:wpi="http://schemas.microsoft.com/office/word/2010/wordprocessingInk" xmlns:wne="http://schemas.microsoft.com/office/word/2006/wordml" xmlns:wps="http://schemas.microsoft.com/office/word/2010/wordprocessingShape" mc:Ignorable="w14 w15 w16se w16cid wp14">
+<w:ftr xmlns:wpc="http://schemas.microsoft.com/office/word/2010/wordprocessingCanvas" xmlns:mc="http://schemas.openxmlformats.org/markup-compatibility/2006" xmlns:o="urn:schemas-microsoft-com:office:office" xmlns:r="http://schemas.openxmlformats.org/officeDocument/2006/relationships" xmlns:m="http://schemas.openxmlformats.org/officeDocument/2006/math" xmlns:v="urn:schemas-microsoft-com:vml" xmlns:wp14="http://schemas.microsoft.com/office/word/2010/wordprocessingDrawing" xmlns:wp="http://schemas.openxmlformats.org/drawingml/2006/wordprocessingDrawing" xmlns:w10="urn:schemas-microsoft-com:office:word" xmlns:w="http://schemas.openxmlformats.org/wordprocessingml/2006/main" xmlns:w14="http://schemas.microsoft.com/office/word/2010/wordml" xmlns:w15="http://schemas.microsoft.com/office/word/2012/wordml" xmlns:wpg="http://schemas.microsoft.com/office/word/2010/wordprocessingGroup" xmlns:wpi="http://schemas.microsoft.com/office/word/2010/wordprocessingInk" xmlns:wne="http://schemas.microsoft.com/office/word/2006/wordml" xmlns:wps="http://schemas.microsoft.com/office/word/2010/wordprocessingShape" mc:Ignorable="w14 w15 wp14">
   <w:p>
     <w:pPr>
       <w:pStyle w:val="Textoindependiente"/>
@@ -5149,6 +5249,7 @@
     <w:r>
       <w:rPr>
         <w:noProof/>
+        <w:lang w:val="es-MX" w:eastAsia="es-MX"/>
       </w:rPr>
       <mc:AlternateContent>
         <mc:Choice Requires="wps">
@@ -5224,7 +5325,10 @@
                             <w:fldChar w:fldCharType="separate"/>
                           </w:r>
                           <w:r>
-                            <w:t>10</w:t>
+                            <w:rPr>
+                              <w:noProof/>
+                            </w:rPr>
+                            <w:t>5</w:t>
                           </w:r>
                           <w:r>
                             <w:fldChar w:fldCharType="end"/>
@@ -5272,7 +5376,10 @@
                       <w:fldChar w:fldCharType="separate"/>
                     </w:r>
                     <w:r>
-                      <w:t>10</w:t>
+                      <w:rPr>
+                        <w:noProof/>
+                      </w:rPr>
+                      <w:t>5</w:t>
                     </w:r>
                     <w:r>
                       <w:fldChar w:fldCharType="end"/>
@@ -5291,7 +5398,7 @@
 </file>
 
 <file path=word/footnotes.xml><?xml version="1.0" encoding="utf-8"?>
-<w:footnotes xmlns:wpc="http://schemas.microsoft.com/office/word/2010/wordprocessingCanvas" xmlns:cx="http://schemas.microsoft.com/office/drawing/2014/chartex" xmlns:cx1="http://schemas.microsoft.com/office/drawing/2015/9/8/chartex" xmlns:cx2="http://schemas.microsoft.com/office/drawing/2015/10/21/chartex" xmlns:cx3="http://schemas.microsoft.com/office/drawing/2016/5/9/chartex" xmlns:cx4="http://schemas.microsoft.com/office/drawing/2016/5/10/chartex" xmlns:cx5="http://schemas.microsoft.com/office/drawing/2016/5/11/chartex" xmlns:cx6="http://schemas.microsoft.com/office/drawing/2016/5/12/chartex" xmlns:cx7="http://schemas.microsoft.com/office/drawing/2016/5/13/chartex" xmlns:cx8="http://schemas.microsoft.com/office/drawing/2016/5/14/chartex" xmlns:mc="http://schemas.openxmlformats.org/markup-compatibility/2006" xmlns:aink="http://schemas.microsoft.com/office/drawing/2016/ink" xmlns:am3d="http://schemas.microsoft.com/office/drawing/2017/model3d" xmlns:o="urn:schemas-microsoft-com:office:office" xmlns:r="http://schemas.openxmlformats.org/officeDocument/2006/relationships" xmlns:m="http://schemas.openxmlformats.org/officeDocument/2006/math" xmlns:v="urn:schemas-microsoft-com:vml" xmlns:wp14="http://schemas.microsoft.com/office/word/2010/wordprocessingDrawing" xmlns:wp="http://schemas.openxmlformats.org/drawingml/2006/wordprocessingDrawing" xmlns:w10="urn:schemas-microsoft-com:office:word" xmlns:w="http://schemas.openxmlformats.org/wordprocessingml/2006/main" xmlns:w14="http://schemas.microsoft.com/office/word/2010/wordml" xmlns:w15="http://schemas.microsoft.com/office/word/2012/wordml" xmlns:w16cid="http://schemas.microsoft.com/office/word/2016/wordml/cid" xmlns:w16se="http://schemas.microsoft.com/office/word/2015/wordml/symex" xmlns:wpg="http://schemas.microsoft.com/office/word/2010/wordprocessingGroup" xmlns:wpi="http://schemas.microsoft.com/office/word/2010/wordprocessingInk" xmlns:wne="http://schemas.microsoft.com/office/word/2006/wordml" xmlns:wps="http://schemas.microsoft.com/office/word/2010/wordprocessingShape" mc:Ignorable="w14 w15 w16se w16cid wp14">
+<w:footnotes xmlns:wpc="http://schemas.microsoft.com/office/word/2010/wordprocessingCanvas" xmlns:mc="http://schemas.openxmlformats.org/markup-compatibility/2006" xmlns:o="urn:schemas-microsoft-com:office:office" xmlns:r="http://schemas.openxmlformats.org/officeDocument/2006/relationships" xmlns:m="http://schemas.openxmlformats.org/officeDocument/2006/math" xmlns:v="urn:schemas-microsoft-com:vml" xmlns:wp14="http://schemas.microsoft.com/office/word/2010/wordprocessingDrawing" xmlns:wp="http://schemas.openxmlformats.org/drawingml/2006/wordprocessingDrawing" xmlns:w10="urn:schemas-microsoft-com:office:word" xmlns:w="http://schemas.openxmlformats.org/wordprocessingml/2006/main" xmlns:w14="http://schemas.microsoft.com/office/word/2010/wordml" xmlns:w15="http://schemas.microsoft.com/office/word/2012/wordml" xmlns:wpg="http://schemas.microsoft.com/office/word/2010/wordprocessingGroup" xmlns:wpi="http://schemas.microsoft.com/office/word/2010/wordprocessingInk" xmlns:wne="http://schemas.microsoft.com/office/word/2006/wordml" xmlns:wps="http://schemas.microsoft.com/office/word/2010/wordprocessingShape" mc:Ignorable="w14 w15 wp14">
   <w:footnote w:type="separator" w:id="-1">
     <w:p>
       <w:r>
@@ -5310,7 +5417,7 @@
 </file>
 
 <file path=word/header1.xml><?xml version="1.0" encoding="utf-8"?>
-<w:hdr xmlns:wpc="http://schemas.microsoft.com/office/word/2010/wordprocessingCanvas" xmlns:cx="http://schemas.microsoft.com/office/drawing/2014/chartex" xmlns:cx1="http://schemas.microsoft.com/office/drawing/2015/9/8/chartex" xmlns:cx2="http://schemas.microsoft.com/office/drawing/2015/10/21/chartex" xmlns:cx3="http://schemas.microsoft.com/office/drawing/2016/5/9/chartex" xmlns:cx4="http://schemas.microsoft.com/office/drawing/2016/5/10/chartex" xmlns:cx5="http://schemas.microsoft.com/office/drawing/2016/5/11/chartex" xmlns:cx6="http://schemas.microsoft.com/office/drawing/2016/5/12/chartex" xmlns:cx7="http://schemas.microsoft.com/office/drawing/2016/5/13/chartex" xmlns:cx8="http://schemas.microsoft.com/office/drawing/2016/5/14/chartex" xmlns:mc="http://schemas.openxmlformats.org/markup-compatibility/2006" xmlns:aink="http://schemas.microsoft.com/office/drawing/2016/ink" xmlns:am3d="http://schemas.microsoft.com/office/drawing/2017/model3d" xmlns:o="urn:schemas-microsoft-com:office:office" xmlns:r="http://schemas.openxmlformats.org/officeDocument/2006/relationships" xmlns:m="http://schemas.openxmlformats.org/officeDocument/2006/math" xmlns:v="urn:schemas-microsoft-com:vml" xmlns:wp14="http://schemas.microsoft.com/office/word/2010/wordprocessingDrawing" xmlns:wp="http://schemas.openxmlformats.org/drawingml/2006/wordprocessingDrawing" xmlns:w10="urn:schemas-microsoft-com:office:word" xmlns:w="http://schemas.openxmlformats.org/wordprocessingml/2006/main" xmlns:w14="http://schemas.microsoft.com/office/word/2010/wordml" xmlns:w15="http://schemas.microsoft.com/office/word/2012/wordml" xmlns:w16cid="http://schemas.microsoft.com/office/word/2016/wordml/cid" xmlns:w16se="http://schemas.microsoft.com/office/word/2015/wordml/symex" xmlns:wpg="http://schemas.microsoft.com/office/word/2010/wordprocessingGroup" xmlns:wpi="http://schemas.microsoft.com/office/word/2010/wordprocessingInk" xmlns:wne="http://schemas.microsoft.com/office/word/2006/wordml" xmlns:wps="http://schemas.microsoft.com/office/word/2010/wordprocessingShape" mc:Ignorable="w14 w15 w16se w16cid wp14">
+<w:hdr xmlns:wpc="http://schemas.microsoft.com/office/word/2010/wordprocessingCanvas" xmlns:mc="http://schemas.openxmlformats.org/markup-compatibility/2006" xmlns:o="urn:schemas-microsoft-com:office:office" xmlns:r="http://schemas.openxmlformats.org/officeDocument/2006/relationships" xmlns:m="http://schemas.openxmlformats.org/officeDocument/2006/math" xmlns:v="urn:schemas-microsoft-com:vml" xmlns:wp14="http://schemas.microsoft.com/office/word/2010/wordprocessingDrawing" xmlns:wp="http://schemas.openxmlformats.org/drawingml/2006/wordprocessingDrawing" xmlns:w10="urn:schemas-microsoft-com:office:word" xmlns:w="http://schemas.openxmlformats.org/wordprocessingml/2006/main" xmlns:w14="http://schemas.microsoft.com/office/word/2010/wordml" xmlns:w15="http://schemas.microsoft.com/office/word/2012/wordml" xmlns:wpg="http://schemas.microsoft.com/office/word/2010/wordprocessingGroup" xmlns:wpi="http://schemas.microsoft.com/office/word/2010/wordprocessingInk" xmlns:wne="http://schemas.microsoft.com/office/word/2006/wordml" xmlns:wps="http://schemas.microsoft.com/office/word/2010/wordprocessingShape" mc:Ignorable="w14 w15 wp14">
   <w:p>
     <w:pPr>
       <w:pStyle w:val="Textoindependiente"/>
@@ -5324,7 +5431,7 @@
 </file>
 
 <file path=word/numbering.xml><?xml version="1.0" encoding="utf-8"?>
-<w:numbering xmlns:wpc="http://schemas.microsoft.com/office/word/2010/wordprocessingCanvas" xmlns:cx="http://schemas.microsoft.com/office/drawing/2014/chartex" xmlns:cx1="http://schemas.microsoft.com/office/drawing/2015/9/8/chartex" xmlns:cx2="http://schemas.microsoft.com/office/drawing/2015/10/21/chartex" xmlns:cx3="http://schemas.microsoft.com/office/drawing/2016/5/9/chartex" xmlns:cx4="http://schemas.microsoft.com/office/drawing/2016/5/10/chartex" xmlns:cx5="http://schemas.microsoft.com/office/drawing/2016/5/11/chartex" xmlns:cx6="http://schemas.microsoft.com/office/drawing/2016/5/12/chartex" xmlns:cx7="http://schemas.microsoft.com/office/drawing/2016/5/13/chartex" xmlns:cx8="http://schemas.microsoft.com/office/drawing/2016/5/14/chartex" xmlns:mc="http://schemas.openxmlformats.org/markup-compatibility/2006" xmlns:aink="http://schemas.microsoft.com/office/drawing/2016/ink" xmlns:am3d="http://schemas.microsoft.com/office/drawing/2017/model3d" xmlns:o="urn:schemas-microsoft-com:office:office" xmlns:r="http://schemas.openxmlformats.org/officeDocument/2006/relationships" xmlns:m="http://schemas.openxmlformats.org/officeDocument/2006/math" xmlns:v="urn:schemas-microsoft-com:vml" xmlns:wp14="http://schemas.microsoft.com/office/word/2010/wordprocessingDrawing" xmlns:wp="http://schemas.openxmlformats.org/drawingml/2006/wordprocessingDrawing" xmlns:w10="urn:schemas-microsoft-com:office:word" xmlns:w="http://schemas.openxmlformats.org/wordprocessingml/2006/main" xmlns:w14="http://schemas.microsoft.com/office/word/2010/wordml" xmlns:w15="http://schemas.microsoft.com/office/word/2012/wordml" xmlns:w16cid="http://schemas.microsoft.com/office/word/2016/wordml/cid" xmlns:w16se="http://schemas.microsoft.com/office/word/2015/wordml/symex" xmlns:wpg="http://schemas.microsoft.com/office/word/2010/wordprocessingGroup" xmlns:wpi="http://schemas.microsoft.com/office/word/2010/wordprocessingInk" xmlns:wne="http://schemas.microsoft.com/office/word/2006/wordml" xmlns:wps="http://schemas.microsoft.com/office/word/2010/wordprocessingShape" mc:Ignorable="w14 w15 w16se w16cid wp14">
+<w:numbering xmlns:wpc="http://schemas.microsoft.com/office/word/2010/wordprocessingCanvas" xmlns:mc="http://schemas.openxmlformats.org/markup-compatibility/2006" xmlns:o="urn:schemas-microsoft-com:office:office" xmlns:r="http://schemas.openxmlformats.org/officeDocument/2006/relationships" xmlns:m="http://schemas.openxmlformats.org/officeDocument/2006/math" xmlns:v="urn:schemas-microsoft-com:vml" xmlns:wp14="http://schemas.microsoft.com/office/word/2010/wordprocessingDrawing" xmlns:wp="http://schemas.openxmlformats.org/drawingml/2006/wordprocessingDrawing" xmlns:w10="urn:schemas-microsoft-com:office:word" xmlns:w="http://schemas.openxmlformats.org/wordprocessingml/2006/main" xmlns:w14="http://schemas.microsoft.com/office/word/2010/wordml" xmlns:w15="http://schemas.microsoft.com/office/word/2012/wordml" xmlns:wpg="http://schemas.microsoft.com/office/word/2010/wordprocessingGroup" xmlns:wpi="http://schemas.microsoft.com/office/word/2010/wordprocessingInk" xmlns:wne="http://schemas.microsoft.com/office/word/2006/wordml" xmlns:wps="http://schemas.microsoft.com/office/word/2010/wordprocessingShape" mc:Ignorable="w14 w15 wp14">
   <w:abstractNum w:abstractNumId="0" w15:restartNumberingAfterBreak="0">
     <w:nsid w:val="003A4E0B"/>
     <w:multiLevelType w:val="multilevel"/>
@@ -6064,7 +6171,7 @@
 </file>
 
 <file path=word/styles.xml><?xml version="1.0" encoding="utf-8"?>
-<w:styles xmlns:mc="http://schemas.openxmlformats.org/markup-compatibility/2006" xmlns:r="http://schemas.openxmlformats.org/officeDocument/2006/relationships" xmlns:w="http://schemas.openxmlformats.org/wordprocessingml/2006/main" xmlns:w14="http://schemas.microsoft.com/office/word/2010/wordml" xmlns:w15="http://schemas.microsoft.com/office/word/2012/wordml" xmlns:w16cid="http://schemas.microsoft.com/office/word/2016/wordml/cid" xmlns:w16se="http://schemas.microsoft.com/office/word/2015/wordml/symex" mc:Ignorable="w14 w15 w16se w16cid">
+<w:styles xmlns:mc="http://schemas.openxmlformats.org/markup-compatibility/2006" xmlns:r="http://schemas.openxmlformats.org/officeDocument/2006/relationships" xmlns:w="http://schemas.openxmlformats.org/wordprocessingml/2006/main" xmlns:w14="http://schemas.microsoft.com/office/word/2010/wordml" xmlns:w15="http://schemas.microsoft.com/office/word/2012/wordml" mc:Ignorable="w14 w15">
   <w:docDefaults>
     <w:rPrDefault>
       <w:rPr>
@@ -6080,7 +6187,7 @@
       </w:pPr>
     </w:pPrDefault>
   </w:docDefaults>
-  <w:latentStyles w:defLockedState="0" w:defUIPriority="99" w:defSemiHidden="0" w:defUnhideWhenUsed="0" w:defQFormat="0" w:count="375">
+  <w:latentStyles w:defLockedState="0" w:defUIPriority="99" w:defSemiHidden="0" w:defUnhideWhenUsed="0" w:defQFormat="0" w:count="371">
     <w:lsdException w:name="Normal" w:uiPriority="0" w:qFormat="1"/>
     <w:lsdException w:name="heading 1" w:uiPriority="9" w:qFormat="1"/>
     <w:lsdException w:name="heading 2" w:semiHidden="1" w:uiPriority="9" w:unhideWhenUsed="1" w:qFormat="1"/>
@@ -6452,10 +6559,6 @@
     <w:lsdException w:name="List Table 5 Dark Accent 6" w:uiPriority="50"/>
     <w:lsdException w:name="List Table 6 Colorful Accent 6" w:uiPriority="51"/>
     <w:lsdException w:name="List Table 7 Colorful Accent 6" w:uiPriority="52"/>
-    <w:lsdException w:name="Mention" w:semiHidden="1" w:unhideWhenUsed="1"/>
-    <w:lsdException w:name="Smart Hyperlink" w:semiHidden="1" w:unhideWhenUsed="1"/>
-    <w:lsdException w:name="Hashtag" w:semiHidden="1" w:unhideWhenUsed="1"/>
-    <w:lsdException w:name="Unresolved Mention" w:semiHidden="1" w:unhideWhenUsed="1"/>
   </w:latentStyles>
   <w:style w:type="paragraph" w:default="1" w:styleId="Normal">
     <w:name w:val="Normal"/>
@@ -6698,6 +6801,54 @@
     <w:rPr>
       <w:sz w:val="28"/>
       <w:szCs w:val="28"/>
+    </w:rPr>
+  </w:style>
+  <w:style w:type="paragraph" w:styleId="Encabezado">
+    <w:name w:val="header"/>
+    <w:basedOn w:val="Normal"/>
+    <w:link w:val="EncabezadoCar"/>
+    <w:uiPriority w:val="99"/>
+    <w:unhideWhenUsed/>
+    <w:rsid w:val="00DD01FC"/>
+    <w:pPr>
+      <w:tabs>
+        <w:tab w:val="center" w:pos="4419"/>
+        <w:tab w:val="right" w:pos="8838"/>
+      </w:tabs>
+    </w:pPr>
+  </w:style>
+  <w:style w:type="character" w:customStyle="1" w:styleId="EncabezadoCar">
+    <w:name w:val="Encabezado Car"/>
+    <w:basedOn w:val="Fuentedeprrafopredeter"/>
+    <w:link w:val="Encabezado"/>
+    <w:uiPriority w:val="99"/>
+    <w:rsid w:val="00DD01FC"/>
+    <w:rPr>
+      <w:rFonts w:ascii="Arial" w:eastAsia="Arial" w:hAnsi="Arial" w:cs="Arial"/>
+    </w:rPr>
+  </w:style>
+  <w:style w:type="paragraph" w:styleId="Piedepgina">
+    <w:name w:val="footer"/>
+    <w:basedOn w:val="Normal"/>
+    <w:link w:val="PiedepginaCar"/>
+    <w:uiPriority w:val="99"/>
+    <w:unhideWhenUsed/>
+    <w:rsid w:val="00DD01FC"/>
+    <w:pPr>
+      <w:tabs>
+        <w:tab w:val="center" w:pos="4419"/>
+        <w:tab w:val="right" w:pos="8838"/>
+      </w:tabs>
+    </w:pPr>
+  </w:style>
+  <w:style w:type="character" w:customStyle="1" w:styleId="PiedepginaCar">
+    <w:name w:val="Pie de página Car"/>
+    <w:basedOn w:val="Fuentedeprrafopredeter"/>
+    <w:link w:val="Piedepgina"/>
+    <w:uiPriority w:val="99"/>
+    <w:rsid w:val="00DD01FC"/>
+    <w:rPr>
+      <w:rFonts w:ascii="Arial" w:eastAsia="Arial" w:hAnsi="Arial" w:cs="Arial"/>
     </w:rPr>
   </w:style>
 </w:styles>

</xml_diff>

<commit_message>
En la documentación se agregó la sección Características de los Usuarios y se hicieron arreglos al escrito sobre el número de página
</commit_message>
<xml_diff>
--- a/alfacompiler/Documentacion/Documento de proyecto.docx
+++ b/alfacompiler/Documentacion/Documento de proyecto.docx
@@ -188,6 +188,15 @@
                               </w:rPr>
                               <w:t xml:space="preserve">Fecha: </w:t>
                             </w:r>
+                            <w:r>
+                              <w:rPr>
+                                <w:b/>
+                                <w:sz w:val="32"/>
+                                <w:szCs w:val="32"/>
+                                <w:lang w:val="es-ES"/>
+                              </w:rPr>
+                              <w:t>9- abril- 2019</w:t>
+                            </w:r>
                           </w:p>
                         </w:txbxContent>
                       </wps:txbx>
@@ -206,7 +215,7 @@
               </wp:anchor>
             </w:drawing>
           </mc:Choice>
-          <mc:Fallback xmlns:w16se="http://schemas.microsoft.com/office/word/2015/wordml/symex" xmlns:w16cid="http://schemas.microsoft.com/office/word/2016/wordml/cid" xmlns:am3d="http://schemas.microsoft.com/office/drawing/2017/model3d" xmlns:aink="http://schemas.microsoft.com/office/drawing/2016/ink" xmlns:cx8="http://schemas.microsoft.com/office/drawing/2016/5/14/chartex" xmlns:cx7="http://schemas.microsoft.com/office/drawing/2016/5/13/chartex" xmlns:cx6="http://schemas.microsoft.com/office/drawing/2016/5/12/chartex" xmlns:cx5="http://schemas.microsoft.com/office/drawing/2016/5/11/chartex" xmlns:cx4="http://schemas.microsoft.com/office/drawing/2016/5/10/chartex" xmlns:cx3="http://schemas.microsoft.com/office/drawing/2016/5/9/chartex" xmlns:cx2="http://schemas.microsoft.com/office/drawing/2015/10/21/chartex" xmlns:cx1="http://schemas.microsoft.com/office/drawing/2015/9/8/chartex" xmlns:cx="http://schemas.microsoft.com/office/drawing/2014/chartex">
+          <mc:Fallback>
             <w:pict>
               <v:shapetype id="_x0000_t202" coordsize="21600,21600" o:spt="202" path="m,l,21600r21600,l21600,xe">
                 <v:stroke joinstyle="miter"/>
@@ -313,6 +322,15 @@
                         </w:rPr>
                         <w:t xml:space="preserve">Fecha: </w:t>
                       </w:r>
+                      <w:r>
+                        <w:rPr>
+                          <w:b/>
+                          <w:sz w:val="32"/>
+                          <w:szCs w:val="32"/>
+                          <w:lang w:val="es-ES"/>
+                        </w:rPr>
+                        <w:t>9- abril- 2019</w:t>
+                      </w:r>
                     </w:p>
                   </w:txbxContent>
                 </v:textbox>
@@ -1064,7 +1082,7 @@
               <w:tab/>
             </w:r>
             <w:r>
-              <w:t>6</w:t>
+              <w:t>7</w:t>
             </w:r>
           </w:hyperlink>
         </w:p>
@@ -1082,14 +1100,16 @@
             <w:ind w:hanging="466"/>
           </w:pPr>
           <w:hyperlink w:anchor="_TOC_250000" w:history="1">
+            <w:proofErr w:type="spellStart"/>
             <w:r>
               <w:t>Directorio</w:t>
             </w:r>
+            <w:proofErr w:type="spellEnd"/>
             <w:r>
               <w:tab/>
             </w:r>
             <w:r>
-              <w:t>6</w:t>
+              <w:t>7</w:t>
             </w:r>
           </w:hyperlink>
         </w:p>
@@ -1751,6 +1771,14 @@
                 <w:lang w:val="es-ES"/>
               </w:rPr>
             </w:pPr>
+            <w:r>
+              <w:rPr>
+                <w:sz w:val="24"/>
+                <w:lang w:val="es-ES"/>
+              </w:rPr>
+              <w:lastRenderedPageBreak/>
+              <w:t>C</w:t>
+            </w:r>
           </w:p>
         </w:tc>
         <w:tc>
@@ -1766,6 +1794,13 @@
                 <w:lang w:val="es-ES"/>
               </w:rPr>
             </w:pPr>
+            <w:r>
+              <w:rPr>
+                <w:sz w:val="24"/>
+                <w:lang w:val="es-ES"/>
+              </w:rPr>
+              <w:t>Lenguaje de programación</w:t>
+            </w:r>
           </w:p>
         </w:tc>
       </w:tr>
@@ -1786,6 +1821,13 @@
                 <w:lang w:val="es-ES"/>
               </w:rPr>
             </w:pPr>
+            <w:r>
+              <w:rPr>
+                <w:sz w:val="24"/>
+                <w:lang w:val="es-ES"/>
+              </w:rPr>
+              <w:t>UNIX</w:t>
+            </w:r>
           </w:p>
         </w:tc>
         <w:tc>
@@ -1801,6 +1843,13 @@
                 <w:lang w:val="es-ES"/>
               </w:rPr>
             </w:pPr>
+            <w:r>
+              <w:rPr>
+                <w:sz w:val="24"/>
+                <w:lang w:val="es-ES"/>
+              </w:rPr>
+              <w:t>Sistema Operativo</w:t>
+            </w:r>
           </w:p>
         </w:tc>
       </w:tr>
@@ -2258,10 +2307,50 @@
           <w:szCs w:val="24"/>
           <w:lang w:val="es-ES" w:eastAsia="es-MX"/>
         </w:rPr>
-        <w:t>n a la impresión de las salidas y poder correr pruebas automatizadas del  lenguaje de programación C.</w:t>
-      </w:r>
-      <w:bookmarkStart w:id="9" w:name="_GoBack"/>
-      <w:bookmarkEnd w:id="9"/>
+        <w:t>n</w:t>
+      </w:r>
+      <w:r>
+        <w:rPr>
+          <w:rFonts w:eastAsia="Times New Roman"/>
+          <w:color w:val="000000"/>
+          <w:sz w:val="24"/>
+          <w:szCs w:val="24"/>
+          <w:lang w:val="es-ES" w:eastAsia="es-MX"/>
+        </w:rPr>
+        <w:t xml:space="preserve"> a la impresión de las salidas,</w:t>
+      </w:r>
+      <w:r>
+        <w:rPr>
+          <w:rFonts w:eastAsia="Times New Roman"/>
+          <w:color w:val="000000"/>
+          <w:sz w:val="24"/>
+          <w:szCs w:val="24"/>
+          <w:lang w:val="es-ES" w:eastAsia="es-MX"/>
+        </w:rPr>
+        <w:t xml:space="preserve"> poder correr pruebas automatizadas </w:t>
+      </w:r>
+      <w:r>
+        <w:rPr>
+          <w:rFonts w:eastAsia="Times New Roman"/>
+          <w:color w:val="000000"/>
+          <w:sz w:val="24"/>
+          <w:szCs w:val="24"/>
+          <w:lang w:val="es-ES" w:eastAsia="es-MX"/>
+        </w:rPr>
+        <w:t>del  lenguaje de programación C, sólo es capaz de soportar enteros</w:t>
+      </w:r>
+    </w:p>
+    <w:p>
+      <w:pPr>
+        <w:jc w:val="both"/>
+        <w:rPr>
+          <w:rFonts w:eastAsia="Times New Roman"/>
+          <w:color w:val="000000"/>
+          <w:sz w:val="24"/>
+          <w:szCs w:val="24"/>
+          <w:lang w:val="es-ES" w:eastAsia="es-MX"/>
+        </w:rPr>
+      </w:pPr>
     </w:p>
     <w:p>
       <w:pPr>
@@ -2333,7 +2422,17 @@
           <w:szCs w:val="24"/>
           <w:lang w:val="es-ES" w:eastAsia="es-MX"/>
         </w:rPr>
-        <w:t>Que se ejecuten pruebas en c, con otra función que no sea main  </w:t>
+        <w:t>Que se ejecuten pruebas en C</w:t>
+      </w:r>
+      <w:r>
+        <w:rPr>
+          <w:rFonts w:eastAsia="Times New Roman"/>
+          <w:color w:val="000000"/>
+          <w:sz w:val="24"/>
+          <w:szCs w:val="24"/>
+          <w:lang w:val="es-ES" w:eastAsia="es-MX"/>
+        </w:rPr>
+        <w:t>, con otra función que no sea main  </w:t>
       </w:r>
     </w:p>
     <w:p>
@@ -2471,14 +2570,6 @@
       <w:pPr>
         <w:jc w:val="both"/>
         <w:rPr>
-          <w:rFonts w:ascii="Times New Roman" w:eastAsia="Times New Roman" w:hAnsi="Times New Roman" w:cs="Times New Roman"/>
-          <w:sz w:val="24"/>
-          <w:szCs w:val="24"/>
-          <w:lang w:eastAsia="es-MX"/>
-        </w:rPr>
-      </w:pPr>
-      <w:r>
-        <w:rPr>
           <w:rFonts w:eastAsia="Times New Roman"/>
           <w:b/>
           <w:bCs/>
@@ -2487,8 +2578,70 @@
           <w:szCs w:val="28"/>
           <w:lang w:eastAsia="es-MX"/>
         </w:rPr>
-        <w:t>2.2 Funciones del producto</w:t>
-      </w:r>
+      </w:pPr>
+      <w:r>
+        <w:rPr>
+          <w:rFonts w:eastAsia="Times New Roman"/>
+          <w:b/>
+          <w:bCs/>
+          <w:color w:val="000000"/>
+          <w:sz w:val="28"/>
+          <w:szCs w:val="28"/>
+          <w:lang w:eastAsia="es-MX"/>
+        </w:rPr>
+        <w:t xml:space="preserve">2.2 </w:t>
+      </w:r>
+      <w:proofErr w:type="spellStart"/>
+      <w:r>
+        <w:rPr>
+          <w:rFonts w:eastAsia="Times New Roman"/>
+          <w:b/>
+          <w:bCs/>
+          <w:color w:val="000000"/>
+          <w:sz w:val="28"/>
+          <w:szCs w:val="28"/>
+          <w:lang w:eastAsia="es-MX"/>
+        </w:rPr>
+        <w:t>Funciones</w:t>
+      </w:r>
+      <w:proofErr w:type="spellEnd"/>
+      <w:r>
+        <w:rPr>
+          <w:rFonts w:eastAsia="Times New Roman"/>
+          <w:b/>
+          <w:bCs/>
+          <w:color w:val="000000"/>
+          <w:sz w:val="28"/>
+          <w:szCs w:val="28"/>
+          <w:lang w:eastAsia="es-MX"/>
+        </w:rPr>
+        <w:t xml:space="preserve"> del </w:t>
+      </w:r>
+      <w:proofErr w:type="spellStart"/>
+      <w:r>
+        <w:rPr>
+          <w:rFonts w:eastAsia="Times New Roman"/>
+          <w:b/>
+          <w:bCs/>
+          <w:color w:val="000000"/>
+          <w:sz w:val="28"/>
+          <w:szCs w:val="28"/>
+          <w:lang w:eastAsia="es-MX"/>
+        </w:rPr>
+        <w:t>producto</w:t>
+      </w:r>
+      <w:proofErr w:type="spellEnd"/>
+    </w:p>
+    <w:p>
+      <w:pPr>
+        <w:jc w:val="both"/>
+        <w:rPr>
+          <w:rFonts w:ascii="Times New Roman" w:eastAsia="Times New Roman" w:hAnsi="Times New Roman" w:cs="Times New Roman"/>
+          <w:sz w:val="24"/>
+          <w:szCs w:val="24"/>
+          <w:lang w:eastAsia="es-MX"/>
+        </w:rPr>
+      </w:pPr>
     </w:p>
     <w:p>
       <w:pPr>
@@ -2905,6 +3058,18 @@
               </w:rPr>
               <w:t>El sistema será capaz de imprimir la lista de tokens que recibe del programa</w:t>
             </w:r>
+            <w:r>
+              <w:rPr>
+                <w:rFonts w:eastAsia="Times New Roman"/>
+                <w:b/>
+                <w:bCs/>
+                <w:color w:val="000000"/>
+                <w:sz w:val="20"/>
+                <w:szCs w:val="20"/>
+                <w:lang w:val="es-ES" w:eastAsia="es-MX"/>
+              </w:rPr>
+              <w:t xml:space="preserve"> y confirmar que son elementos del lenguaje.</w:t>
+            </w:r>
           </w:p>
         </w:tc>
       </w:tr>
@@ -3029,24 +3194,51 @@
               <w:ind w:left="120"/>
               <w:jc w:val="both"/>
               <w:rPr>
+                <w:rFonts w:eastAsia="Times New Roman"/>
+                <w:b/>
+                <w:bCs/>
+                <w:color w:val="000000"/>
+                <w:sz w:val="20"/>
+                <w:szCs w:val="20"/>
+                <w:lang w:val="es-ES" w:eastAsia="es-MX"/>
+              </w:rPr>
+            </w:pPr>
+            <w:r>
+              <w:rPr>
+                <w:rFonts w:eastAsia="Times New Roman"/>
+                <w:b/>
+                <w:bCs/>
+                <w:color w:val="000000"/>
+                <w:sz w:val="20"/>
+                <w:szCs w:val="20"/>
+                <w:lang w:val="es-ES" w:eastAsia="es-MX"/>
+              </w:rPr>
+              <w:t xml:space="preserve">El sistema checará la sintaxis, si todo está correcto, </w:t>
+            </w:r>
+            <w:r>
+              <w:rPr>
+                <w:rFonts w:eastAsia="Times New Roman"/>
+                <w:b/>
+                <w:bCs/>
+                <w:color w:val="000000"/>
+                <w:sz w:val="20"/>
+                <w:szCs w:val="20"/>
+                <w:lang w:val="es-ES" w:eastAsia="es-MX"/>
+              </w:rPr>
+              <w:t>convertirá la salida en una estructura de árbol (AST) y lo imprimirá en pantalla.</w:t>
+            </w:r>
+          </w:p>
+          <w:p>
+            <w:pPr>
+              <w:ind w:left="120"/>
+              <w:jc w:val="both"/>
+              <w:rPr>
                 <w:rFonts w:ascii="Times New Roman" w:eastAsia="Times New Roman" w:hAnsi="Times New Roman" w:cs="Times New Roman"/>
                 <w:sz w:val="24"/>
                 <w:szCs w:val="24"/>
                 <w:lang w:val="es-ES" w:eastAsia="es-MX"/>
               </w:rPr>
             </w:pPr>
-            <w:r>
-              <w:rPr>
-                <w:rFonts w:eastAsia="Times New Roman"/>
-                <w:b/>
-                <w:bCs/>
-                <w:color w:val="000000"/>
-                <w:sz w:val="20"/>
-                <w:szCs w:val="20"/>
-                <w:lang w:val="es-ES" w:eastAsia="es-MX"/>
-              </w:rPr>
-              <w:t>El sistema checará la sintaxis, si todo está correcto, imprimirá el AST</w:t>
-            </w:r>
           </w:p>
         </w:tc>
       </w:tr>
@@ -3367,8 +3559,8 @@
           <w:lang w:val="es-ES"/>
         </w:rPr>
       </w:pPr>
-      <w:bookmarkStart w:id="10" w:name="_TOC_250005"/>
-      <w:bookmarkEnd w:id="10"/>
+      <w:bookmarkStart w:id="9" w:name="_TOC_250005"/>
+      <w:bookmarkEnd w:id="9"/>
     </w:p>
     <w:p>
       <w:pPr>
@@ -3392,18 +3584,190 @@
         </w:tabs>
         <w:ind w:hanging="466"/>
       </w:pPr>
-      <w:r>
-        <w:t>Supuestos y</w:t>
-      </w:r>
-      <w:r>
-        <w:rPr>
-          <w:spacing w:val="-3"/>
-        </w:rPr>
+      <w:proofErr w:type="spellStart"/>
+      <w:r>
+        <w:t>Características</w:t>
+      </w:r>
+      <w:proofErr w:type="spellEnd"/>
+      <w:r>
+        <w:t xml:space="preserve"> de </w:t>
+      </w:r>
+      <w:proofErr w:type="spellStart"/>
+      <w:r>
+        <w:t>los</w:t>
+      </w:r>
+      <w:proofErr w:type="spellEnd"/>
+      <w:r>
         <w:t xml:space="preserve"> </w:t>
       </w:r>
+      <w:proofErr w:type="spellStart"/>
+      <w:r>
+        <w:t>Usuarios</w:t>
+      </w:r>
+      <w:proofErr w:type="spellEnd"/>
+    </w:p>
+    <w:p>
+      <w:pPr>
+        <w:pStyle w:val="Ttulo2"/>
+        <w:tabs>
+          <w:tab w:val="left" w:pos="567"/>
+        </w:tabs>
+      </w:pPr>
+    </w:p>
+    <w:p>
+      <w:pPr>
+        <w:pStyle w:val="Ttulo2"/>
+        <w:tabs>
+          <w:tab w:val="left" w:pos="142"/>
+        </w:tabs>
+        <w:ind w:left="142" w:hanging="42"/>
+        <w:jc w:val="both"/>
+        <w:rPr>
+          <w:b w:val="0"/>
+          <w:sz w:val="24"/>
+          <w:szCs w:val="24"/>
+          <w:lang w:val="es-MX"/>
+        </w:rPr>
+      </w:pPr>
+      <w:r>
+        <w:rPr>
+          <w:b w:val="0"/>
+          <w:sz w:val="24"/>
+          <w:szCs w:val="24"/>
+          <w:lang w:val="es-MX"/>
+        </w:rPr>
+        <w:t>Este compilador podrá ser manejado/utilizado por personas que manejen lo b</w:t>
+      </w:r>
+      <w:r>
+        <w:rPr>
+          <w:b w:val="0"/>
+          <w:sz w:val="24"/>
+          <w:szCs w:val="24"/>
+          <w:lang w:val="es-MX"/>
+        </w:rPr>
+        <w:t>ásico de línea de comandos en UNIX.</w:t>
+      </w:r>
+    </w:p>
+    <w:p>
+      <w:pPr>
+        <w:pStyle w:val="Ttulo2"/>
+        <w:tabs>
+          <w:tab w:val="left" w:pos="142"/>
+        </w:tabs>
+        <w:ind w:left="142" w:hanging="42"/>
+        <w:jc w:val="both"/>
+        <w:rPr>
+          <w:b w:val="0"/>
+          <w:sz w:val="24"/>
+          <w:szCs w:val="24"/>
+          <w:lang w:val="es-MX"/>
+        </w:rPr>
+      </w:pPr>
+      <w:r>
+        <w:rPr>
+          <w:b w:val="0"/>
+          <w:sz w:val="24"/>
+          <w:szCs w:val="24"/>
+          <w:lang w:val="es-MX"/>
+        </w:rPr>
+        <w:t xml:space="preserve">Si sabes utilizar línea de comandos pero no sabes lo que es un compilador y sus fases, te recomendamos investigar </w:t>
+      </w:r>
+      <w:bookmarkStart w:id="10" w:name="_GoBack"/>
+      <w:bookmarkEnd w:id="10"/>
+      <w:r>
+        <w:rPr>
+          <w:b w:val="0"/>
+          <w:sz w:val="24"/>
+          <w:szCs w:val="24"/>
+          <w:lang w:val="es-MX"/>
+        </w:rPr>
+        <w:t>para que puedas entender mejor lo que te estamos mostrando.</w:t>
+      </w:r>
+    </w:p>
+    <w:p>
+      <w:pPr>
+        <w:pStyle w:val="Ttulo2"/>
+        <w:tabs>
+          <w:tab w:val="left" w:pos="567"/>
+        </w:tabs>
+        <w:jc w:val="both"/>
+        <w:rPr>
+          <w:b w:val="0"/>
+          <w:sz w:val="24"/>
+          <w:szCs w:val="24"/>
+          <w:lang w:val="es-MX"/>
+        </w:rPr>
+      </w:pPr>
+    </w:p>
+    <w:p>
+      <w:pPr>
+        <w:pStyle w:val="Ttulo2"/>
+        <w:tabs>
+          <w:tab w:val="left" w:pos="567"/>
+        </w:tabs>
+        <w:jc w:val="both"/>
+        <w:rPr>
+          <w:b w:val="0"/>
+          <w:sz w:val="24"/>
+          <w:szCs w:val="24"/>
+          <w:lang w:val="es-MX"/>
+        </w:rPr>
+      </w:pPr>
+    </w:p>
+    <w:p>
+      <w:pPr>
+        <w:pStyle w:val="Ttulo2"/>
+        <w:tabs>
+          <w:tab w:val="left" w:pos="567"/>
+        </w:tabs>
+        <w:rPr>
+          <w:lang w:val="es-MX"/>
+        </w:rPr>
+      </w:pPr>
+    </w:p>
+    <w:p>
+      <w:pPr>
+        <w:pStyle w:val="Ttulo2"/>
+        <w:numPr>
+          <w:ilvl w:val="1"/>
+          <w:numId w:val="6"/>
+        </w:numPr>
+        <w:tabs>
+          <w:tab w:val="left" w:pos="567"/>
+        </w:tabs>
+        <w:ind w:hanging="466"/>
+      </w:pPr>
+      <w:proofErr w:type="spellStart"/>
+      <w:r>
+        <w:t>Supuestos</w:t>
+      </w:r>
+      <w:proofErr w:type="spellEnd"/>
+      <w:r>
+        <w:t xml:space="preserve"> y </w:t>
+      </w:r>
+      <w:proofErr w:type="spellStart"/>
       <w:r>
         <w:t>dependencias</w:t>
       </w:r>
+      <w:proofErr w:type="spellEnd"/>
+    </w:p>
+    <w:p>
+      <w:pPr>
+        <w:pStyle w:val="Ttulo2"/>
+        <w:tabs>
+          <w:tab w:val="left" w:pos="567"/>
+        </w:tabs>
+        <w:ind w:left="900" w:firstLine="0"/>
+      </w:pPr>
+    </w:p>
+    <w:p>
+      <w:pPr>
+        <w:pStyle w:val="Ttulo2"/>
+        <w:tabs>
+          <w:tab w:val="left" w:pos="567"/>
+        </w:tabs>
+        <w:ind w:left="405" w:firstLine="0"/>
+      </w:pPr>
     </w:p>
     <w:p>
       <w:pPr>
@@ -3768,6 +4132,7 @@
                 <w:sz w:val="20"/>
                 <w:lang w:val="es-ES"/>
               </w:rPr>
+              <w:lastRenderedPageBreak/>
               <w:t xml:space="preserve">Reporte de fallos </w:t>
             </w:r>
           </w:p>
@@ -3989,15 +4354,7 @@
                 <w:sz w:val="20"/>
                 <w:lang w:val="es-ES"/>
               </w:rPr>
-              <w:t xml:space="preserve">Esta bandera hará que el compilador solo muestre en la consola la lista con los tokens obtenidos del </w:t>
-            </w:r>
-            <w:r>
-              <w:rPr>
-                <w:sz w:val="20"/>
-                <w:lang w:val="es-ES"/>
-              </w:rPr>
-              <w:lastRenderedPageBreak/>
-              <w:t xml:space="preserve">archivo leído </w:t>
+              <w:t xml:space="preserve">Esta bandera hará que el compilador solo muestre en la consola la lista con los tokens obtenidos del archivo leído </w:t>
             </w:r>
           </w:p>
         </w:tc>
@@ -4022,7 +4379,6 @@
                 <w:sz w:val="20"/>
                 <w:lang w:val="es-ES"/>
               </w:rPr>
-              <w:lastRenderedPageBreak/>
               <w:t xml:space="preserve">Bandera A / </w:t>
             </w:r>
             <w:proofErr w:type="spellStart"/>
@@ -4371,8 +4727,22 @@
               <w:rPr>
                 <w:sz w:val="20"/>
               </w:rPr>
-              <w:t>Sistema operstivo</w:t>
-            </w:r>
+              <w:t xml:space="preserve">Sistema </w:t>
+            </w:r>
+            <w:proofErr w:type="spellStart"/>
+            <w:r>
+              <w:rPr>
+                <w:sz w:val="20"/>
+              </w:rPr>
+              <w:t>opera</w:t>
+            </w:r>
+            <w:r>
+              <w:rPr>
+                <w:sz w:val="20"/>
+              </w:rPr>
+              <w:t>tivo</w:t>
+            </w:r>
+            <w:proofErr w:type="spellEnd"/>
           </w:p>
         </w:tc>
         <w:tc>
@@ -4670,6 +5040,39 @@
     <w:p>
       <w:pPr>
         <w:pStyle w:val="Textoindependiente"/>
+        <w:rPr>
+          <w:b/>
+          <w:sz w:val="20"/>
+          <w:lang w:val="es-ES"/>
+        </w:rPr>
+      </w:pPr>
+    </w:p>
+    <w:p>
+      <w:pPr>
+        <w:pStyle w:val="Textoindependiente"/>
+        <w:spacing w:before="9"/>
+        <w:rPr>
+          <w:b/>
+          <w:sz w:val="20"/>
+          <w:lang w:val="es-ES"/>
+        </w:rPr>
+      </w:pPr>
+    </w:p>
+    <w:p>
+      <w:pPr>
+        <w:pStyle w:val="Textoindependiente"/>
+        <w:spacing w:before="9"/>
+        <w:rPr>
+          <w:b/>
+          <w:sz w:val="20"/>
+          <w:lang w:val="es-ES"/>
+        </w:rPr>
+      </w:pPr>
+    </w:p>
+    <w:p>
+      <w:pPr>
+        <w:pStyle w:val="Textoindependiente"/>
+        <w:spacing w:before="9"/>
         <w:rPr>
           <w:b/>
           <w:sz w:val="20"/>
@@ -4702,6 +5105,7 @@
         <w:ind w:hanging="400"/>
       </w:pPr>
       <w:r>
+        <w:lastRenderedPageBreak/>
         <w:t>Anexos</w:t>
       </w:r>
     </w:p>
@@ -4958,7 +5362,6 @@
               <w:jc w:val="center"/>
             </w:pPr>
             <w:r>
-              <w:lastRenderedPageBreak/>
               <w:t>Project Manager</w:t>
             </w:r>
           </w:p>

</xml_diff>

<commit_message>
Se modificó la documentación
</commit_message>
<xml_diff>
--- a/alfacompiler/Documentacion/Documento de proyecto.docx
+++ b/alfacompiler/Documentacion/Documento de proyecto.docx
@@ -42,7 +42,7 @@
       <w:r>
         <w:rPr>
           <w:noProof/>
-          <w:lang w:val="es-MX" w:eastAsia="es-MX"/>
+          <w:lang w:eastAsia="es-MX"/>
         </w:rPr>
         <mc:AlternateContent>
           <mc:Choice Requires="wps">
@@ -445,7 +445,7 @@
       <w:r>
         <w:rPr>
           <w:noProof/>
-          <w:lang w:val="es-MX" w:eastAsia="es-MX"/>
+          <w:lang w:eastAsia="es-MX"/>
         </w:rPr>
         <w:drawing>
           <wp:anchor distT="0" distB="0" distL="114300" distR="114300" simplePos="0" relativeHeight="251659264" behindDoc="1" locked="0" layoutInCell="1" allowOverlap="1" wp14:anchorId="2175C8E0" wp14:editId="3EA7F086">
@@ -549,16 +549,13 @@
       <w:pPr>
         <w:pStyle w:val="Ttulo1"/>
         <w:ind w:left="100" w:firstLine="0"/>
-        <w:rPr>
-          <w:lang w:val="es-MX"/>
-        </w:rPr>
-      </w:pPr>
-      <w:proofErr w:type="spellStart"/>
+      </w:pPr>
+      <w:bookmarkStart w:id="1" w:name="_GoBack"/>
+      <w:bookmarkEnd w:id="1"/>
       <w:r>
         <w:lastRenderedPageBreak/>
         <w:t>Índice</w:t>
       </w:r>
-      <w:proofErr w:type="spellEnd"/>
     </w:p>
     <w:sdt>
       <w:sdtPr>
@@ -584,11 +581,9 @@
             <w:jc w:val="left"/>
           </w:pPr>
           <w:hyperlink w:anchor="_TOC_250014" w:history="1">
-            <w:proofErr w:type="spellStart"/>
             <w:r>
               <w:t>Introducción</w:t>
             </w:r>
-            <w:proofErr w:type="spellEnd"/>
             <w:r>
               <w:tab/>
             </w:r>
@@ -611,11 +606,9 @@
             <w:ind w:hanging="466"/>
           </w:pPr>
           <w:hyperlink w:anchor="_TOC_250013" w:history="1">
-            <w:proofErr w:type="spellStart"/>
-            <w:r>
-              <w:t>Proposito</w:t>
-            </w:r>
-            <w:proofErr w:type="spellEnd"/>
+            <w:r>
+              <w:t>Propósito</w:t>
+            </w:r>
             <w:r>
               <w:tab/>
             </w:r>
@@ -638,11 +631,9 @@
             <w:ind w:hanging="466"/>
           </w:pPr>
           <w:hyperlink w:anchor="_TOC_250012" w:history="1">
-            <w:proofErr w:type="spellStart"/>
             <w:r>
               <w:t>Alcance</w:t>
             </w:r>
-            <w:proofErr w:type="spellEnd"/>
             <w:r>
               <w:tab/>
             </w:r>
@@ -665,11 +656,9 @@
             <w:ind w:hanging="466"/>
           </w:pPr>
           <w:hyperlink w:anchor="_TOC_250011" w:history="1">
-            <w:proofErr w:type="spellStart"/>
             <w:r>
               <w:t>Abreviaturas</w:t>
             </w:r>
-            <w:proofErr w:type="spellEnd"/>
             <w:r>
               <w:tab/>
             </w:r>
@@ -693,11 +682,9 @@
             <w:ind w:hanging="466"/>
           </w:pPr>
           <w:hyperlink w:anchor="_TOC_250010" w:history="1">
-            <w:proofErr w:type="spellStart"/>
             <w:r>
               <w:t>Apreciación</w:t>
             </w:r>
-            <w:proofErr w:type="spellEnd"/>
             <w:r>
               <w:rPr>
                 <w:spacing w:val="-2"/>
@@ -730,11 +717,9 @@
             <w:jc w:val="left"/>
           </w:pPr>
           <w:hyperlink w:anchor="_TOC_250009" w:history="1">
-            <w:proofErr w:type="spellStart"/>
             <w:r>
               <w:t>Descripción</w:t>
             </w:r>
-            <w:proofErr w:type="spellEnd"/>
             <w:r>
               <w:rPr>
                 <w:spacing w:val="-2"/>
@@ -766,11 +751,9 @@
             <w:ind w:hanging="466"/>
           </w:pPr>
           <w:hyperlink w:anchor="_TOC_250008" w:history="1">
-            <w:proofErr w:type="spellStart"/>
             <w:r>
               <w:t>Perspectiva</w:t>
             </w:r>
-            <w:proofErr w:type="spellEnd"/>
             <w:r>
               <w:rPr>
                 <w:spacing w:val="-2"/>
@@ -786,11 +769,9 @@
               </w:rPr>
               <w:t xml:space="preserve"> </w:t>
             </w:r>
-            <w:proofErr w:type="spellStart"/>
             <w:r>
               <w:t>producto</w:t>
             </w:r>
-            <w:proofErr w:type="spellEnd"/>
             <w:r>
               <w:tab/>
             </w:r>
@@ -813,11 +794,9 @@
             <w:ind w:hanging="466"/>
           </w:pPr>
           <w:hyperlink w:anchor="_TOC_250007" w:history="1">
-            <w:proofErr w:type="spellStart"/>
             <w:r>
               <w:t>Funciones</w:t>
             </w:r>
-            <w:proofErr w:type="spellEnd"/>
             <w:r>
               <w:rPr>
                 <w:spacing w:val="-2"/>
@@ -833,11 +812,9 @@
               </w:rPr>
               <w:t xml:space="preserve"> </w:t>
             </w:r>
-            <w:proofErr w:type="spellStart"/>
             <w:r>
               <w:t>producto</w:t>
             </w:r>
-            <w:proofErr w:type="spellEnd"/>
             <w:r>
               <w:tab/>
             </w:r>
@@ -860,13 +837,8 @@
             <w:ind w:hanging="466"/>
           </w:pPr>
           <w:hyperlink w:anchor="_TOC_250006" w:history="1">
-            <w:proofErr w:type="spellStart"/>
-            <w:r>
-              <w:t>Características</w:t>
-            </w:r>
-            <w:proofErr w:type="spellEnd"/>
-            <w:r>
-              <w:t xml:space="preserve"> de</w:t>
+            <w:r>
+              <w:t>Características de</w:t>
             </w:r>
             <w:r>
               <w:rPr>
@@ -874,22 +846,18 @@
               </w:rPr>
               <w:t xml:space="preserve"> </w:t>
             </w:r>
-            <w:proofErr w:type="spellStart"/>
             <w:r>
               <w:t>los</w:t>
             </w:r>
-            <w:proofErr w:type="spellEnd"/>
             <w:r>
               <w:rPr>
                 <w:spacing w:val="-2"/>
               </w:rPr>
               <w:t xml:space="preserve"> </w:t>
             </w:r>
-            <w:proofErr w:type="spellStart"/>
             <w:r>
               <w:t>usuarios</w:t>
             </w:r>
-            <w:proofErr w:type="spellEnd"/>
             <w:r>
               <w:tab/>
             </w:r>
@@ -911,11 +879,9 @@
             </w:tabs>
             <w:ind w:hanging="466"/>
           </w:pPr>
-          <w:proofErr w:type="spellStart"/>
           <w:r>
             <w:t>Supuestos</w:t>
           </w:r>
-          <w:proofErr w:type="spellEnd"/>
           <w:r>
             <w:rPr>
               <w:spacing w:val="-2"/>
@@ -931,11 +897,9 @@
             </w:rPr>
             <w:t xml:space="preserve"> </w:t>
           </w:r>
-          <w:proofErr w:type="spellStart"/>
           <w:r>
             <w:t>referencias</w:t>
           </w:r>
-          <w:proofErr w:type="spellEnd"/>
           <w:r>
             <w:tab/>
           </w:r>
@@ -959,11 +923,9 @@
             <w:jc w:val="left"/>
           </w:pPr>
           <w:hyperlink w:anchor="_TOC_250004" w:history="1">
-            <w:proofErr w:type="spellStart"/>
             <w:r>
               <w:t>Requerimientos</w:t>
             </w:r>
-            <w:proofErr w:type="spellEnd"/>
             <w:r>
               <w:tab/>
             </w:r>
@@ -986,22 +948,18 @@
             <w:ind w:hanging="466"/>
           </w:pPr>
           <w:hyperlink w:anchor="_TOC_250003" w:history="1">
-            <w:proofErr w:type="spellStart"/>
             <w:r>
               <w:t>Requerimientos</w:t>
             </w:r>
-            <w:proofErr w:type="spellEnd"/>
             <w:r>
               <w:rPr>
                 <w:spacing w:val="-2"/>
               </w:rPr>
               <w:t xml:space="preserve"> </w:t>
             </w:r>
-            <w:proofErr w:type="spellStart"/>
             <w:r>
               <w:t>funcionales</w:t>
             </w:r>
-            <w:proofErr w:type="spellEnd"/>
             <w:r>
               <w:tab/>
             </w:r>
@@ -1024,11 +982,9 @@
             <w:ind w:hanging="466"/>
           </w:pPr>
           <w:hyperlink w:anchor="_TOC_250002" w:history="1">
-            <w:proofErr w:type="spellStart"/>
             <w:r>
               <w:t>Requerimientos</w:t>
             </w:r>
-            <w:proofErr w:type="spellEnd"/>
             <w:r>
               <w:rPr>
                 <w:spacing w:val="-2"/>
@@ -1044,11 +1000,9 @@
               </w:rPr>
               <w:t xml:space="preserve"> </w:t>
             </w:r>
-            <w:proofErr w:type="spellStart"/>
             <w:r>
               <w:t>funcionales</w:t>
             </w:r>
-            <w:proofErr w:type="spellEnd"/>
             <w:r>
               <w:tab/>
             </w:r>
@@ -1073,11 +1027,9 @@
             <w:jc w:val="left"/>
           </w:pPr>
           <w:hyperlink w:anchor="_TOC_250001" w:history="1">
-            <w:proofErr w:type="spellStart"/>
             <w:r>
               <w:t>Anexos</w:t>
             </w:r>
-            <w:proofErr w:type="spellEnd"/>
             <w:r>
               <w:tab/>
             </w:r>
@@ -1100,11 +1052,9 @@
             <w:ind w:hanging="466"/>
           </w:pPr>
           <w:hyperlink w:anchor="_TOC_250000" w:history="1">
-            <w:proofErr w:type="spellStart"/>
             <w:r>
               <w:t>Directorio</w:t>
             </w:r>
-            <w:proofErr w:type="spellEnd"/>
             <w:r>
               <w:tab/>
             </w:r>
@@ -1139,8 +1089,8 @@
         </w:tabs>
         <w:ind w:hanging="400"/>
       </w:pPr>
-      <w:bookmarkStart w:id="1" w:name="_TOC_250014"/>
-      <w:bookmarkEnd w:id="1"/>
+      <w:bookmarkStart w:id="2" w:name="_TOC_250014"/>
+      <w:bookmarkEnd w:id="2"/>
       <w:r>
         <w:lastRenderedPageBreak/>
         <w:t>Introducción</w:t>
@@ -1156,7 +1106,7 @@
           <w:lang w:val="es-ES"/>
         </w:rPr>
       </w:pPr>
-      <w:bookmarkStart w:id="2" w:name="_Hlk5126715"/>
+      <w:bookmarkStart w:id="3" w:name="_Hlk5126715"/>
       <w:r>
         <w:rPr>
           <w:lang w:val="es-ES"/>
@@ -1204,7 +1154,7 @@
         </w:rPr>
       </w:pPr>
     </w:p>
-    <w:bookmarkEnd w:id="2"/>
+    <w:bookmarkEnd w:id="3"/>
     <w:p>
       <w:pPr>
         <w:pStyle w:val="Textoindependiente"/>
@@ -1227,10 +1177,10 @@
         </w:tabs>
         <w:ind w:hanging="466"/>
       </w:pPr>
-      <w:bookmarkStart w:id="3" w:name="_TOC_250013"/>
-      <w:bookmarkEnd w:id="3"/>
-      <w:r>
-        <w:t>Proposito</w:t>
+      <w:bookmarkStart w:id="4" w:name="_TOC_250013"/>
+      <w:bookmarkEnd w:id="4"/>
+      <w:r>
+        <w:t>Propósito</w:t>
       </w:r>
     </w:p>
     <w:p>
@@ -1243,7 +1193,7 @@
           <w:lang w:val="es-ES"/>
         </w:rPr>
       </w:pPr>
-      <w:bookmarkStart w:id="4" w:name="_Hlk5128152"/>
+      <w:bookmarkStart w:id="5" w:name="_Hlk5128152"/>
       <w:r>
         <w:rPr>
           <w:lang w:val="es-ES"/>
@@ -1293,7 +1243,7 @@
         <w:t>compilador a desarrollar.</w:t>
       </w:r>
     </w:p>
-    <w:bookmarkEnd w:id="4"/>
+    <w:bookmarkEnd w:id="5"/>
     <w:p>
       <w:pPr>
         <w:pStyle w:val="Textoindependiente"/>
@@ -1316,8 +1266,8 @@
         </w:tabs>
         <w:ind w:hanging="466"/>
       </w:pPr>
-      <w:bookmarkStart w:id="5" w:name="_TOC_250012"/>
-      <w:bookmarkEnd w:id="5"/>
+      <w:bookmarkStart w:id="6" w:name="_TOC_250012"/>
+      <w:bookmarkEnd w:id="6"/>
       <w:r>
         <w:t>Alcance</w:t>
       </w:r>
@@ -1362,8 +1312,8 @@
         <w:ind w:hanging="466"/>
         <w:jc w:val="both"/>
       </w:pPr>
-      <w:bookmarkStart w:id="6" w:name="_TOC_250011"/>
-      <w:bookmarkEnd w:id="6"/>
+      <w:bookmarkStart w:id="7" w:name="_TOC_250011"/>
+      <w:bookmarkEnd w:id="7"/>
       <w:r>
         <w:t>Abreviaturas</w:t>
       </w:r>
@@ -1499,12 +1449,37 @@
                 <w:lang w:val="es-ES"/>
               </w:rPr>
             </w:pPr>
+            <w:proofErr w:type="spellStart"/>
             <w:r>
               <w:rPr>
                 <w:sz w:val="24"/>
                 <w:lang w:val="es-ES"/>
               </w:rPr>
-              <w:t>Intruction Set Arquitecture (conjunto de instrucciones de arquitectura)</w:t>
+              <w:t>Intruction</w:t>
+            </w:r>
+            <w:proofErr w:type="spellEnd"/>
+            <w:r>
+              <w:rPr>
+                <w:sz w:val="24"/>
+                <w:lang w:val="es-ES"/>
+              </w:rPr>
+              <w:t xml:space="preserve"> Set </w:t>
+            </w:r>
+            <w:proofErr w:type="spellStart"/>
+            <w:r>
+              <w:rPr>
+                <w:sz w:val="24"/>
+                <w:lang w:val="es-ES"/>
+              </w:rPr>
+              <w:t>Arquitecture</w:t>
+            </w:r>
+            <w:proofErr w:type="spellEnd"/>
+            <w:r>
+              <w:rPr>
+                <w:sz w:val="24"/>
+                <w:lang w:val="es-ES"/>
+              </w:rPr>
+              <w:t xml:space="preserve"> (conjunto de instrucciones de arquitectura)</w:t>
             </w:r>
           </w:p>
         </w:tc>
@@ -1730,12 +1705,37 @@
                 <w:lang w:val="es-ES"/>
               </w:rPr>
             </w:pPr>
+            <w:proofErr w:type="spellStart"/>
             <w:r>
               <w:rPr>
                 <w:sz w:val="24"/>
                 <w:lang w:val="es-ES"/>
               </w:rPr>
-              <w:t>Abtract Sintaxis Tree (</w:t>
+              <w:t>Abtract</w:t>
+            </w:r>
+            <w:proofErr w:type="spellEnd"/>
+            <w:r>
+              <w:rPr>
+                <w:sz w:val="24"/>
+                <w:lang w:val="es-ES"/>
+              </w:rPr>
+              <w:t xml:space="preserve"> Sintaxis </w:t>
+            </w:r>
+            <w:proofErr w:type="spellStart"/>
+            <w:r>
+              <w:rPr>
+                <w:sz w:val="24"/>
+                <w:lang w:val="es-ES"/>
+              </w:rPr>
+              <w:t>Tree</w:t>
+            </w:r>
+            <w:proofErr w:type="spellEnd"/>
+            <w:r>
+              <w:rPr>
+                <w:sz w:val="24"/>
+                <w:lang w:val="es-ES"/>
+              </w:rPr>
+              <w:t xml:space="preserve"> (</w:t>
             </w:r>
             <w:r>
               <w:rPr>
@@ -1883,8 +1883,8 @@
           <w:lang w:val="es-ES"/>
         </w:rPr>
       </w:pPr>
-      <w:bookmarkStart w:id="7" w:name="_TOC_250010"/>
-      <w:bookmarkEnd w:id="7"/>
+      <w:bookmarkStart w:id="8" w:name="_TOC_250010"/>
+      <w:bookmarkEnd w:id="8"/>
       <w:r>
         <w:rPr>
           <w:lang w:val="es-ES"/>
@@ -1997,7 +1997,19 @@
         <w:rPr>
           <w:lang w:val="es-ES"/>
         </w:rPr>
-        <w:t>El equipo de desarrollo “Alfa” busca poner en práctica los conocimientos que se han adquirido hasta este momento del curso de compiladores a través de la implementación de un compilador que será desarrollado en el lenguaje de programación funcional “Elixir” el cual tendrá la capacidad de leer texto que se encuentre con la sintaxis perteneciente al lenguaje de programación “C” y como consecuencia generara un archivo ejecutable y en el caso de que el texto leído no este escrito acorde a la sintaxis establecida se hará saber al usuario del error existente.</w:t>
+        <w:t xml:space="preserve">El equipo de desarrollo “Alfa” busca poner en práctica los conocimientos que se han adquirido hasta este momento del curso de compiladores a través de la implementación de un compilador que será desarrollado en el lenguaje de programación funcional “Elixir” el cual tendrá la capacidad de leer texto que se encuentre con la sintaxis perteneciente al lenguaje de programación </w:t>
+      </w:r>
+      <w:r>
+        <w:rPr>
+          <w:lang w:val="es-ES"/>
+        </w:rPr>
+        <w:t>“C” y como consecuencia generará</w:t>
+      </w:r>
+      <w:r>
+        <w:rPr>
+          <w:lang w:val="es-ES"/>
+        </w:rPr>
+        <w:t xml:space="preserve"> un archivo ejecutable y en el caso de que el texto leído no este escrito acorde a la sintaxis establecida se hará saber al usuario del error existente.</w:t>
       </w:r>
     </w:p>
     <w:p>
@@ -2014,7 +2026,21 @@
         <w:rPr>
           <w:lang w:val="es-ES"/>
         </w:rPr>
-        <w:t>Este proyecto estará dirigido tanto para los involucrados en el mismo como también a las personas que estén interesadas en el área de desarrollo de software y que quieran conocer el funcionamiento básico de un compilador, por lo tanto todo el contenido de este proyecto estará disponible en su totalidad en un repositorio de GitHub para así tener un mejor control del proyecto y sus versiones las cuales estarán a cargo de los integrantes del equipo de desarrollo además los responsables de dar o no acceso al repositorio a personas ajenas que requieran del contenido.</w:t>
+        <w:t xml:space="preserve">Este proyecto estará dirigido tanto para los involucrados en el mismo como también a las personas que estén interesadas en el área de desarrollo de software y que quieran conocer el funcionamiento básico de un compilador, por lo tanto todo el contenido de este proyecto estará disponible en su totalidad en un repositorio de </w:t>
+      </w:r>
+      <w:proofErr w:type="spellStart"/>
+      <w:r>
+        <w:rPr>
+          <w:lang w:val="es-ES"/>
+        </w:rPr>
+        <w:t>GitHub</w:t>
+      </w:r>
+      <w:proofErr w:type="spellEnd"/>
+      <w:r>
+        <w:rPr>
+          <w:lang w:val="es-ES"/>
+        </w:rPr>
+        <w:t xml:space="preserve"> para así tener un mejor control del proyecto y sus versiones las cuales estarán a cargo de los integrantes del equipo de desarrollo además los responsables de dar o no acceso al repositorio a personas ajenas que requieran del contenido.</w:t>
       </w:r>
     </w:p>
     <w:p>
@@ -2076,8 +2102,8 @@
           <w:lang w:val="es-ES"/>
         </w:rPr>
       </w:pPr>
-      <w:bookmarkStart w:id="8" w:name="_TOC_250009"/>
-      <w:bookmarkEnd w:id="8"/>
+      <w:bookmarkStart w:id="9" w:name="_TOC_250009"/>
+      <w:bookmarkEnd w:id="9"/>
       <w:r>
         <w:rPr>
           <w:b/>
@@ -2159,7 +2185,21 @@
           <w:b/>
           <w:lang w:val="es-ES"/>
         </w:rPr>
-        <w:t xml:space="preserve"> 3: Operadores Binarios (Tercer demo, Junio 4)</w:t>
+        <w:t xml:space="preserve"> 3: Operadore</w:t>
+      </w:r>
+      <w:r>
+        <w:rPr>
+          <w:b/>
+          <w:lang w:val="es-ES"/>
+        </w:rPr>
+        <w:t>s Binarios (Tercer demo, Junio 7</w:t>
+      </w:r>
+      <w:r>
+        <w:rPr>
+          <w:b/>
+          <w:lang w:val="es-ES"/>
+        </w:rPr>
+        <w:t>)</w:t>
       </w:r>
     </w:p>
     <w:p>
@@ -2168,51 +2208,6 @@
         <w:jc w:val="both"/>
         <w:rPr>
           <w:b/>
-          <w:lang w:val="es-ES"/>
-        </w:rPr>
-      </w:pPr>
-    </w:p>
-    <w:p>
-      <w:pPr>
-        <w:spacing w:line="288" w:lineRule="auto"/>
-        <w:jc w:val="both"/>
-        <w:rPr>
-          <w:b/>
-          <w:lang w:val="es-ES"/>
-        </w:rPr>
-      </w:pPr>
-      <w:r>
-        <w:rPr>
-          <w:b/>
-          <w:lang w:val="es-ES"/>
-        </w:rPr>
-        <w:t>Versión</w:t>
-      </w:r>
-      <w:r>
-        <w:rPr>
-          <w:b/>
-          <w:lang w:val="es-ES"/>
-        </w:rPr>
-        <w:t xml:space="preserve"> 4: </w:t>
-      </w:r>
-      <w:r>
-        <w:rPr>
-          <w:b/>
-          <w:lang w:val="es-ES"/>
-        </w:rPr>
-        <w:t>Más</w:t>
-      </w:r>
-      <w:r>
-        <w:rPr>
-          <w:b/>
-          <w:lang w:val="es-ES"/>
-        </w:rPr>
-        <w:t xml:space="preserve"> variedad de operadores binarios (Demo final, Junio 17)</w:t>
-      </w:r>
-    </w:p>
-    <w:p>
-      <w:pPr>
-        <w:rPr>
           <w:lang w:val="es-ES"/>
         </w:rPr>
       </w:pPr>
@@ -2339,10 +2334,7 @@
         </w:rPr>
         <w:t>del  lenguaje de programación C, sólo es capaz de soportar enteros</w:t>
       </w:r>
-    </w:p>
-    <w:p>
-      <w:pPr>
-        <w:jc w:val="both"/>
+      <w:r>
         <w:rPr>
           <w:rFonts w:eastAsia="Times New Roman"/>
           <w:color w:val="000000"/>
@@ -2350,7 +2342,8 @@
           <w:szCs w:val="24"/>
           <w:lang w:val="es-ES" w:eastAsia="es-MX"/>
         </w:rPr>
-      </w:pPr>
+        <w:t>, operadores unarios y operadores binarios</w:t>
+      </w:r>
     </w:p>
     <w:p>
       <w:pPr>
@@ -2363,25 +2356,16 @@
           <w:lang w:val="es-ES" w:eastAsia="es-MX"/>
         </w:rPr>
       </w:pPr>
-      <w:r>
+    </w:p>
+    <w:p>
+      <w:pPr>
+        <w:jc w:val="both"/>
         <w:rPr>
           <w:rFonts w:eastAsia="Times New Roman"/>
           <w:color w:val="000000"/>
           <w:sz w:val="24"/>
           <w:szCs w:val="24"/>
-          <w:lang w:val="es-MX" w:eastAsia="es-MX"/>
-        </w:rPr>
-        <w:t xml:space="preserve">El producto no contempla actualmente: </w:t>
-      </w:r>
-    </w:p>
-    <w:p>
-      <w:pPr>
-        <w:jc w:val="both"/>
-        <w:rPr>
-          <w:rFonts w:ascii="Times New Roman" w:eastAsia="Times New Roman" w:hAnsi="Times New Roman" w:cs="Times New Roman"/>
-          <w:sz w:val="24"/>
-          <w:szCs w:val="24"/>
-          <w:lang w:val="es-MX" w:eastAsia="es-MX"/>
+          <w:lang w:val="es-ES" w:eastAsia="es-MX"/>
         </w:rPr>
       </w:pPr>
       <w:r>
@@ -2390,7 +2374,28 @@
           <w:color w:val="000000"/>
           <w:sz w:val="24"/>
           <w:szCs w:val="24"/>
-          <w:lang w:val="es-MX" w:eastAsia="es-MX"/>
+          <w:lang w:eastAsia="es-MX"/>
+        </w:rPr>
+        <w:t xml:space="preserve">El producto no contempla actualmente: </w:t>
+      </w:r>
+    </w:p>
+    <w:p>
+      <w:pPr>
+        <w:jc w:val="both"/>
+        <w:rPr>
+          <w:rFonts w:ascii="Times New Roman" w:eastAsia="Times New Roman" w:hAnsi="Times New Roman" w:cs="Times New Roman"/>
+          <w:sz w:val="24"/>
+          <w:szCs w:val="24"/>
+          <w:lang w:eastAsia="es-MX"/>
+        </w:rPr>
+      </w:pPr>
+      <w:r>
+        <w:rPr>
+          <w:rFonts w:eastAsia="Times New Roman"/>
+          <w:color w:val="000000"/>
+          <w:sz w:val="24"/>
+          <w:szCs w:val="24"/>
+          <w:lang w:eastAsia="es-MX"/>
         </w:rPr>
         <w:t> </w:t>
       </w:r>
@@ -2432,7 +2437,29 @@
           <w:szCs w:val="24"/>
           <w:lang w:val="es-ES" w:eastAsia="es-MX"/>
         </w:rPr>
-        <w:t>, con otra función que no sea main  </w:t>
+        <w:t xml:space="preserve">, con otra función que no sea </w:t>
+      </w:r>
+      <w:proofErr w:type="spellStart"/>
+      <w:r>
+        <w:rPr>
+          <w:rFonts w:eastAsia="Times New Roman"/>
+          <w:color w:val="000000"/>
+          <w:sz w:val="24"/>
+          <w:szCs w:val="24"/>
+          <w:lang w:val="es-ES" w:eastAsia="es-MX"/>
+        </w:rPr>
+        <w:t>main</w:t>
+      </w:r>
+      <w:proofErr w:type="spellEnd"/>
+      <w:r>
+        <w:rPr>
+          <w:rFonts w:eastAsia="Times New Roman"/>
+          <w:color w:val="000000"/>
+          <w:sz w:val="24"/>
+          <w:szCs w:val="24"/>
+          <w:lang w:val="es-ES" w:eastAsia="es-MX"/>
+        </w:rPr>
+        <w:t xml:space="preserve">  </w:t>
       </w:r>
     </w:p>
     <w:p>
@@ -2492,7 +2519,7 @@
           <w:szCs w:val="24"/>
           <w:lang w:val="es-ES" w:eastAsia="es-MX"/>
         </w:rPr>
-        <w:t>Que te muestre la columna de tu error al correr alguna prueba</w:t>
+        <w:t>Correr programas en C, que no sean como los establecidos por el cliente</w:t>
       </w:r>
     </w:p>
     <w:p>
@@ -2522,36 +2549,6 @@
           <w:szCs w:val="24"/>
           <w:lang w:val="es-ES" w:eastAsia="es-MX"/>
         </w:rPr>
-        <w:t>Correr programas en C, que no sean como los establecidos por el cliente</w:t>
-      </w:r>
-    </w:p>
-    <w:p>
-      <w:pPr>
-        <w:widowControl/>
-        <w:numPr>
-          <w:ilvl w:val="0"/>
-          <w:numId w:val="5"/>
-        </w:numPr>
-        <w:autoSpaceDE/>
-        <w:autoSpaceDN/>
-        <w:jc w:val="both"/>
-        <w:textAlignment w:val="baseline"/>
-        <w:rPr>
-          <w:rFonts w:eastAsia="Times New Roman"/>
-          <w:color w:val="000000"/>
-          <w:sz w:val="24"/>
-          <w:szCs w:val="24"/>
-          <w:lang w:val="es-ES" w:eastAsia="es-MX"/>
-        </w:rPr>
-      </w:pPr>
-      <w:r>
-        <w:rPr>
-          <w:rFonts w:eastAsia="Times New Roman"/>
-          <w:color w:val="000000"/>
-          <w:sz w:val="24"/>
-          <w:szCs w:val="24"/>
-          <w:lang w:val="es-ES" w:eastAsia="es-MX"/>
-        </w:rPr>
         <w:t xml:space="preserve">Cualquier otro requerimiento que no se especifique explícitamente en el presente </w:t>
       </w:r>
     </w:p>
@@ -2589,9 +2586,8 @@
           <w:szCs w:val="28"/>
           <w:lang w:eastAsia="es-MX"/>
         </w:rPr>
-        <w:t xml:space="preserve">2.2 </w:t>
-      </w:r>
-      <w:proofErr w:type="spellStart"/>
+        <w:t xml:space="preserve">2.2 Funciones del </w:t>
+      </w:r>
       <w:r>
         <w:rPr>
           <w:rFonts w:eastAsia="Times New Roman"/>
@@ -2602,35 +2598,8 @@
           <w:szCs w:val="28"/>
           <w:lang w:eastAsia="es-MX"/>
         </w:rPr>
-        <w:t>Funciones</w:t>
-      </w:r>
-      <w:proofErr w:type="spellEnd"/>
-      <w:r>
-        <w:rPr>
-          <w:rFonts w:eastAsia="Times New Roman"/>
-          <w:b/>
-          <w:bCs/>
-          <w:color w:val="000000"/>
-          <w:sz w:val="28"/>
-          <w:szCs w:val="28"/>
-          <w:lang w:eastAsia="es-MX"/>
-        </w:rPr>
-        <w:t xml:space="preserve"> del </w:t>
-      </w:r>
-      <w:proofErr w:type="spellStart"/>
-      <w:r>
-        <w:rPr>
-          <w:rFonts w:eastAsia="Times New Roman"/>
-          <w:b/>
-          <w:bCs/>
-          <w:color w:val="000000"/>
-          <w:sz w:val="28"/>
-          <w:szCs w:val="28"/>
-          <w:lang w:eastAsia="es-MX"/>
-        </w:rPr>
         <w:t>producto</w:t>
       </w:r>
-      <w:proofErr w:type="spellEnd"/>
     </w:p>
     <w:p>
       <w:pPr>
@@ -3013,8 +2982,22 @@
                 <w:szCs w:val="20"/>
                 <w:lang w:val="es-ES" w:eastAsia="es-MX"/>
               </w:rPr>
-              <w:t>Imprimir la salida del lexer</w:t>
-            </w:r>
+              <w:t xml:space="preserve">Imprimir la salida del </w:t>
+            </w:r>
+            <w:proofErr w:type="spellStart"/>
+            <w:r>
+              <w:rPr>
+                <w:rFonts w:eastAsia="Times New Roman"/>
+                <w:b/>
+                <w:bCs/>
+                <w:color w:val="000000"/>
+                <w:sz w:val="20"/>
+                <w:szCs w:val="20"/>
+                <w:lang w:val="es-ES" w:eastAsia="es-MX"/>
+              </w:rPr>
+              <w:t>lexer</w:t>
+            </w:r>
+            <w:proofErr w:type="spellEnd"/>
           </w:p>
         </w:tc>
         <w:tc>
@@ -3056,7 +3039,33 @@
                 <w:szCs w:val="20"/>
                 <w:lang w:val="es-ES" w:eastAsia="es-MX"/>
               </w:rPr>
-              <w:t>El sistema será capaz de imprimir la lista de tokens que recibe del programa</w:t>
+              <w:t xml:space="preserve">El sistema será capaz de imprimir la lista de </w:t>
+            </w:r>
+            <w:proofErr w:type="spellStart"/>
+            <w:r>
+              <w:rPr>
+                <w:rFonts w:eastAsia="Times New Roman"/>
+                <w:b/>
+                <w:bCs/>
+                <w:color w:val="000000"/>
+                <w:sz w:val="20"/>
+                <w:szCs w:val="20"/>
+                <w:lang w:val="es-ES" w:eastAsia="es-MX"/>
+              </w:rPr>
+              <w:t>tokens</w:t>
+            </w:r>
+            <w:proofErr w:type="spellEnd"/>
+            <w:r>
+              <w:rPr>
+                <w:rFonts w:eastAsia="Times New Roman"/>
+                <w:b/>
+                <w:bCs/>
+                <w:color w:val="000000"/>
+                <w:sz w:val="20"/>
+                <w:szCs w:val="20"/>
+                <w:lang w:val="es-ES" w:eastAsia="es-MX"/>
+              </w:rPr>
+              <w:t xml:space="preserve"> que recibe del programa</w:t>
             </w:r>
             <w:r>
               <w:rPr>
@@ -3157,8 +3166,22 @@
                 <w:szCs w:val="20"/>
                 <w:lang w:eastAsia="es-MX"/>
               </w:rPr>
-              <w:t>Imprimir la salida del parser</w:t>
-            </w:r>
+              <w:t xml:space="preserve">Imprimir la salida del </w:t>
+            </w:r>
+            <w:proofErr w:type="spellStart"/>
+            <w:r>
+              <w:rPr>
+                <w:rFonts w:eastAsia="Times New Roman"/>
+                <w:b/>
+                <w:bCs/>
+                <w:color w:val="000000"/>
+                <w:sz w:val="20"/>
+                <w:szCs w:val="20"/>
+                <w:lang w:eastAsia="es-MX"/>
+              </w:rPr>
+              <w:t>parser</w:t>
+            </w:r>
+            <w:proofErr w:type="spellEnd"/>
           </w:p>
           <w:p>
             <w:pPr>
@@ -3546,7 +3569,6 @@
         <w:rPr>
           <w:b/>
           <w:sz w:val="39"/>
-          <w:lang w:val="es-MX"/>
         </w:rPr>
       </w:pPr>
     </w:p>
@@ -3559,8 +3581,8 @@
           <w:lang w:val="es-ES"/>
         </w:rPr>
       </w:pPr>
-      <w:bookmarkStart w:id="9" w:name="_TOC_250005"/>
-      <w:bookmarkEnd w:id="9"/>
+      <w:bookmarkStart w:id="10" w:name="_TOC_250005"/>
+      <w:bookmarkEnd w:id="10"/>
     </w:p>
     <w:p>
       <w:pPr>
@@ -3584,27 +3606,9 @@
         </w:tabs>
         <w:ind w:hanging="466"/>
       </w:pPr>
-      <w:proofErr w:type="spellStart"/>
-      <w:r>
-        <w:t>Características</w:t>
-      </w:r>
-      <w:proofErr w:type="spellEnd"/>
-      <w:r>
-        <w:t xml:space="preserve"> de </w:t>
-      </w:r>
-      <w:proofErr w:type="spellStart"/>
-      <w:r>
-        <w:t>los</w:t>
-      </w:r>
-      <w:proofErr w:type="spellEnd"/>
-      <w:r>
-        <w:t xml:space="preserve"> </w:t>
-      </w:r>
-      <w:proofErr w:type="spellStart"/>
-      <w:r>
-        <w:t>Usuarios</w:t>
-      </w:r>
-      <w:proofErr w:type="spellEnd"/>
+      <w:r>
+        <w:t>Características de los Usuarios</w:t>
+      </w:r>
     </w:p>
     <w:p>
       <w:pPr>
@@ -3626,7 +3630,6 @@
           <w:b w:val="0"/>
           <w:sz w:val="24"/>
           <w:szCs w:val="24"/>
-          <w:lang w:val="es-MX"/>
         </w:rPr>
       </w:pPr>
       <w:r>
@@ -3634,7 +3637,6 @@
           <w:b w:val="0"/>
           <w:sz w:val="24"/>
           <w:szCs w:val="24"/>
-          <w:lang w:val="es-MX"/>
         </w:rPr>
         <w:t>Este compilador podrá ser manejado/utilizado por personas que manejen lo b</w:t>
       </w:r>
@@ -3643,7 +3645,6 @@
           <w:b w:val="0"/>
           <w:sz w:val="24"/>
           <w:szCs w:val="24"/>
-          <w:lang w:val="es-MX"/>
         </w:rPr>
         <w:t>ásico de línea de comandos en UNIX.</w:t>
       </w:r>
@@ -3660,7 +3661,6 @@
           <w:b w:val="0"/>
           <w:sz w:val="24"/>
           <w:szCs w:val="24"/>
-          <w:lang w:val="es-MX"/>
         </w:rPr>
       </w:pPr>
       <w:r>
@@ -3668,20 +3668,31 @@
           <w:b w:val="0"/>
           <w:sz w:val="24"/>
           <w:szCs w:val="24"/>
-          <w:lang w:val="es-MX"/>
-        </w:rPr>
-        <w:t xml:space="preserve">Si sabes utilizar línea de comandos pero no sabes lo que es un compilador y sus fases, te recomendamos investigar </w:t>
-      </w:r>
-      <w:bookmarkStart w:id="10" w:name="_GoBack"/>
-      <w:bookmarkEnd w:id="10"/>
-      <w:r>
+        </w:rPr>
+        <w:t>Si sabes utilizar línea de comandos pero no sabes lo que es un compilador y sus fases, te recomendamos investigar para que puedas entender mejor lo que te estamos mostrando.</w:t>
+      </w:r>
+    </w:p>
+    <w:p>
+      <w:pPr>
+        <w:pStyle w:val="Ttulo2"/>
+        <w:tabs>
+          <w:tab w:val="left" w:pos="142"/>
+        </w:tabs>
+        <w:ind w:left="142" w:hanging="42"/>
+        <w:jc w:val="both"/>
         <w:rPr>
           <w:b w:val="0"/>
           <w:sz w:val="24"/>
           <w:szCs w:val="24"/>
-          <w:lang w:val="es-MX"/>
-        </w:rPr>
-        <w:t>para que puedas entender mejor lo que te estamos mostrando.</w:t>
+        </w:rPr>
+      </w:pPr>
+      <w:r>
+        <w:rPr>
+          <w:b w:val="0"/>
+          <w:sz w:val="24"/>
+          <w:szCs w:val="24"/>
+        </w:rPr>
+        <w:t>También comprender las funciones de los operadores binarios, como lo es la negación, el complemento, y la negación lógica.</w:t>
       </w:r>
     </w:p>
     <w:p>
@@ -3695,7 +3706,6 @@
           <w:b w:val="0"/>
           <w:sz w:val="24"/>
           <w:szCs w:val="24"/>
-          <w:lang w:val="es-MX"/>
         </w:rPr>
       </w:pPr>
     </w:p>
@@ -3710,7 +3720,6 @@
           <w:b w:val="0"/>
           <w:sz w:val="24"/>
           <w:szCs w:val="24"/>
-          <w:lang w:val="es-MX"/>
         </w:rPr>
       </w:pPr>
     </w:p>
@@ -3720,9 +3729,6 @@
         <w:tabs>
           <w:tab w:val="left" w:pos="567"/>
         </w:tabs>
-        <w:rPr>
-          <w:lang w:val="es-MX"/>
-        </w:rPr>
       </w:pPr>
     </w:p>
     <w:p>
@@ -3737,19 +3743,9 @@
         </w:tabs>
         <w:ind w:hanging="466"/>
       </w:pPr>
-      <w:proofErr w:type="spellStart"/>
-      <w:r>
-        <w:t>Supuestos</w:t>
-      </w:r>
-      <w:proofErr w:type="spellEnd"/>
-      <w:r>
-        <w:t xml:space="preserve"> y </w:t>
-      </w:r>
-      <w:proofErr w:type="spellStart"/>
-      <w:r>
-        <w:t>dependencias</w:t>
-      </w:r>
-      <w:proofErr w:type="spellEnd"/>
+      <w:r>
+        <w:t>Supuestos y dependencias</w:t>
+      </w:r>
     </w:p>
     <w:p>
       <w:pPr>
@@ -3803,7 +3799,21 @@
         <w:rPr>
           <w:lang w:val="es-ES"/>
         </w:rPr>
-        <w:t xml:space="preserve"> los integrantes del equipo para conocer los conceptos necesarios para poder implementar el compilador. Se considera que se nos brinden los permisos necesarios en GitHub para poder hacer uso de esta herramienta durante toda la realización del proyecto.   </w:t>
+        <w:t xml:space="preserve"> los integrantes del equipo para conocer los conceptos necesarios para poder implementar el compilador. Se considera que se nos brinden los permisos necesarios en </w:t>
+      </w:r>
+      <w:proofErr w:type="spellStart"/>
+      <w:r>
+        <w:rPr>
+          <w:lang w:val="es-ES"/>
+        </w:rPr>
+        <w:t>GitHub</w:t>
+      </w:r>
+      <w:proofErr w:type="spellEnd"/>
+      <w:r>
+        <w:rPr>
+          <w:lang w:val="es-ES"/>
+        </w:rPr>
+        <w:t xml:space="preserve"> para poder hacer uso de esta herramienta durante toda la realización del proyecto.   </w:t>
       </w:r>
     </w:p>
     <w:p>
@@ -4037,6 +4047,7 @@
                 <w:sz w:val="20"/>
                 <w:lang w:val="es-ES"/>
               </w:rPr>
+              <w:lastRenderedPageBreak/>
               <w:t>Generar ejecutable</w:t>
             </w:r>
           </w:p>
@@ -4132,7 +4143,6 @@
                 <w:sz w:val="20"/>
                 <w:lang w:val="es-ES"/>
               </w:rPr>
-              <w:lastRenderedPageBreak/>
               <w:t xml:space="preserve">Reporte de fallos </w:t>
             </w:r>
           </w:p>
@@ -4354,7 +4364,23 @@
                 <w:sz w:val="20"/>
                 <w:lang w:val="es-ES"/>
               </w:rPr>
-              <w:t xml:space="preserve">Esta bandera hará que el compilador solo muestre en la consola la lista con los tokens obtenidos del archivo leído </w:t>
+              <w:t xml:space="preserve">Esta bandera hará que el compilador solo muestre en la consola la lista con los </w:t>
+            </w:r>
+            <w:proofErr w:type="spellStart"/>
+            <w:r>
+              <w:rPr>
+                <w:sz w:val="20"/>
+                <w:lang w:val="es-ES"/>
+              </w:rPr>
+              <w:t>tokens</w:t>
+            </w:r>
+            <w:proofErr w:type="spellEnd"/>
+            <w:r>
+              <w:rPr>
+                <w:sz w:val="20"/>
+                <w:lang w:val="es-ES"/>
+              </w:rPr>
+              <w:t xml:space="preserve"> obtenidos del archivo leído </w:t>
             </w:r>
           </w:p>
         </w:tc>
@@ -4727,14 +4753,7 @@
               <w:rPr>
                 <w:sz w:val="20"/>
               </w:rPr>
-              <w:t xml:space="preserve">Sistema </w:t>
-            </w:r>
-            <w:proofErr w:type="spellStart"/>
-            <w:r>
-              <w:rPr>
-                <w:sz w:val="20"/>
-              </w:rPr>
-              <w:t>opera</w:t>
+              <w:t>Sistema opera</w:t>
             </w:r>
             <w:r>
               <w:rPr>
@@ -4742,7 +4761,6 @@
               </w:rPr>
               <w:t>tivo</w:t>
             </w:r>
-            <w:proofErr w:type="spellEnd"/>
           </w:p>
         </w:tc>
         <w:tc>
@@ -4771,7 +4789,14 @@
                 <w:sz w:val="20"/>
                 <w:lang w:val="es-ES"/>
               </w:rPr>
-              <w:t xml:space="preserve">operativo en el cual funcionara el compilador será en UNIX </w:t>
+              <w:t>operativo en el cual funcionará</w:t>
+            </w:r>
+            <w:r>
+              <w:rPr>
+                <w:sz w:val="20"/>
+                <w:lang w:val="es-ES"/>
+              </w:rPr>
+              <w:t xml:space="preserve"> el compilador será en UNIX </w:t>
             </w:r>
           </w:p>
         </w:tc>
@@ -4793,19 +4818,11 @@
                 <w:sz w:val="20"/>
               </w:rPr>
             </w:pPr>
-            <w:proofErr w:type="spellStart"/>
-            <w:r>
-              <w:rPr>
-                <w:sz w:val="20"/>
-              </w:rPr>
-              <w:t>Manejo</w:t>
-            </w:r>
-            <w:proofErr w:type="spellEnd"/>
-            <w:r>
-              <w:rPr>
-                <w:sz w:val="20"/>
-              </w:rPr>
-              <w:t xml:space="preserve"> de </w:t>
+            <w:r>
+              <w:rPr>
+                <w:sz w:val="20"/>
+              </w:rPr>
+              <w:t xml:space="preserve">Manejo de </w:t>
             </w:r>
             <w:proofErr w:type="spellStart"/>
             <w:r>
@@ -4837,8 +4854,17 @@
                 <w:sz w:val="20"/>
                 <w:lang w:val="es-ES"/>
               </w:rPr>
-              <w:t>El manejo del contenido del proyecto será por medio de la herramienta de control de versiones Git</w:t>
-            </w:r>
+              <w:t xml:space="preserve">El manejo del contenido del proyecto será por medio de la herramienta de control de versiones </w:t>
+            </w:r>
+            <w:proofErr w:type="spellStart"/>
+            <w:r>
+              <w:rPr>
+                <w:sz w:val="20"/>
+                <w:lang w:val="es-ES"/>
+              </w:rPr>
+              <w:t>Git</w:t>
+            </w:r>
+            <w:proofErr w:type="spellEnd"/>
           </w:p>
         </w:tc>
       </w:tr>
@@ -4859,28 +4885,12 @@
                 <w:sz w:val="20"/>
               </w:rPr>
             </w:pPr>
-            <w:proofErr w:type="spellStart"/>
-            <w:r>
-              <w:rPr>
-                <w:sz w:val="20"/>
-              </w:rPr>
-              <w:t>Consola</w:t>
-            </w:r>
-            <w:proofErr w:type="spellEnd"/>
-            <w:r>
-              <w:rPr>
-                <w:sz w:val="20"/>
-              </w:rPr>
-              <w:t xml:space="preserve"> de </w:t>
-            </w:r>
-            <w:proofErr w:type="spellStart"/>
-            <w:r>
-              <w:rPr>
-                <w:sz w:val="20"/>
-              </w:rPr>
-              <w:t>comandos</w:t>
-            </w:r>
-            <w:proofErr w:type="spellEnd"/>
+            <w:r>
+              <w:rPr>
+                <w:sz w:val="20"/>
+              </w:rPr>
+              <w:t>Consola de comandos</w:t>
+            </w:r>
           </w:p>
         </w:tc>
         <w:tc>
@@ -4925,19 +4935,11 @@
                 <w:sz w:val="20"/>
               </w:rPr>
             </w:pPr>
-            <w:proofErr w:type="spellStart"/>
-            <w:r>
-              <w:rPr>
-                <w:sz w:val="20"/>
-              </w:rPr>
-              <w:t>Lenguaje</w:t>
-            </w:r>
-            <w:proofErr w:type="spellEnd"/>
-            <w:r>
-              <w:rPr>
-                <w:sz w:val="20"/>
-              </w:rPr>
-              <w:t xml:space="preserve"> Elixir</w:t>
+            <w:r>
+              <w:rPr>
+                <w:sz w:val="20"/>
+              </w:rPr>
+              <w:t>Lenguaje Elixir</w:t>
             </w:r>
           </w:p>
         </w:tc>
@@ -4973,7 +4975,14 @@
                 <w:sz w:val="20"/>
                 <w:lang w:val="es-ES"/>
               </w:rPr>
-              <w:t xml:space="preserve"> implementado en el len</w:t>
+              <w:t xml:space="preserve"> desarrollado</w:t>
+            </w:r>
+            <w:r>
+              <w:rPr>
+                <w:sz w:val="20"/>
+                <w:lang w:val="es-ES"/>
+              </w:rPr>
+              <w:t xml:space="preserve"> en el len</w:t>
             </w:r>
             <w:r>
               <w:rPr>
@@ -5002,14 +5011,12 @@
                 <w:sz w:val="20"/>
               </w:rPr>
             </w:pPr>
-            <w:proofErr w:type="spellStart"/>
             <w:r>
               <w:rPr>
                 <w:sz w:val="20"/>
               </w:rPr>
               <w:t>Comandos</w:t>
             </w:r>
-            <w:proofErr w:type="spellEnd"/>
           </w:p>
         </w:tc>
         <w:tc>
@@ -5105,7 +5112,6 @@
         <w:ind w:hanging="400"/>
       </w:pPr>
       <w:r>
-        <w:lastRenderedPageBreak/>
         <w:t>Anexos</w:t>
       </w:r>
     </w:p>
@@ -5179,8 +5185,8 @@
         <w:tblLook w:val="01E0" w:firstRow="1" w:lastRow="1" w:firstColumn="1" w:lastColumn="1" w:noHBand="0" w:noVBand="0"/>
       </w:tblPr>
       <w:tblGrid>
-        <w:gridCol w:w="2865"/>
-        <w:gridCol w:w="6495"/>
+        <w:gridCol w:w="2927"/>
+        <w:gridCol w:w="6969"/>
       </w:tblGrid>
       <w:tr>
         <w:trPr>
@@ -5188,7 +5194,7 @@
         </w:trPr>
         <w:tc>
           <w:tcPr>
-            <w:tcW w:w="2865" w:type="dxa"/>
+            <w:tcW w:w="2927" w:type="dxa"/>
           </w:tcPr>
           <w:p>
             <w:pPr>
@@ -5212,7 +5218,7 @@
         </w:tc>
         <w:tc>
           <w:tcPr>
-            <w:tcW w:w="6495" w:type="dxa"/>
+            <w:tcW w:w="6969" w:type="dxa"/>
           </w:tcPr>
           <w:p>
             <w:pPr>
@@ -5230,7 +5236,7 @@
                 <w:b/>
                 <w:sz w:val="24"/>
               </w:rPr>
-              <w:t>Informacion</w:t>
+              <w:t>Información</w:t>
             </w:r>
           </w:p>
         </w:tc>
@@ -5241,7 +5247,7 @@
         </w:trPr>
         <w:tc>
           <w:tcPr>
-            <w:tcW w:w="2865" w:type="dxa"/>
+            <w:tcW w:w="2927" w:type="dxa"/>
           </w:tcPr>
           <w:p>
             <w:pPr>
@@ -5250,14 +5256,19 @@
               <w:ind w:left="195" w:right="200"/>
               <w:jc w:val="center"/>
             </w:pPr>
-            <w:r>
-              <w:t>Stakeholder (interesado)</w:t>
-            </w:r>
-          </w:p>
-        </w:tc>
-        <w:tc>
-          <w:tcPr>
-            <w:tcW w:w="6495" w:type="dxa"/>
+            <w:proofErr w:type="spellStart"/>
+            <w:r>
+              <w:t>Stakeholder</w:t>
+            </w:r>
+            <w:proofErr w:type="spellEnd"/>
+            <w:r>
+              <w:t xml:space="preserve"> (interesado)</w:t>
+            </w:r>
+          </w:p>
+        </w:tc>
+        <w:tc>
+          <w:tcPr>
+            <w:tcW w:w="6969" w:type="dxa"/>
           </w:tcPr>
           <w:p>
             <w:pPr>
@@ -5276,8 +5287,16 @@
               <w:rPr>
                 <w:lang w:val="es-ES"/>
               </w:rPr>
-              <w:t>Norberto Ortigoza</w:t>
-            </w:r>
+              <w:t xml:space="preserve">Norberto </w:t>
+            </w:r>
+            <w:proofErr w:type="spellStart"/>
+            <w:r>
+              <w:rPr>
+                <w:lang w:val="es-ES"/>
+              </w:rPr>
+              <w:t>Ortigoza</w:t>
+            </w:r>
+            <w:proofErr w:type="spellEnd"/>
           </w:p>
           <w:p>
             <w:pPr>
@@ -5295,7 +5314,7 @@
         </w:trPr>
         <w:tc>
           <w:tcPr>
-            <w:tcW w:w="2865" w:type="dxa"/>
+            <w:tcW w:w="2927" w:type="dxa"/>
           </w:tcPr>
           <w:p>
             <w:pPr>
@@ -5304,8 +5323,13 @@
               <w:ind w:left="187" w:right="200"/>
               <w:jc w:val="center"/>
             </w:pPr>
-            <w:r>
-              <w:t>Lider d</w:t>
+            <w:proofErr w:type="spellStart"/>
+            <w:r>
+              <w:t>Lider</w:t>
+            </w:r>
+            <w:proofErr w:type="spellEnd"/>
+            <w:r>
+              <w:t xml:space="preserve"> d</w:t>
             </w:r>
             <w:r>
               <w:t>el</w:t>
@@ -5320,7 +5344,7 @@
         </w:tc>
         <w:tc>
           <w:tcPr>
-            <w:tcW w:w="6495" w:type="dxa"/>
+            <w:tcW w:w="6969" w:type="dxa"/>
           </w:tcPr>
           <w:p>
             <w:pPr>
@@ -5341,8 +5365,16 @@
               <w:rPr>
                 <w:lang w:val="es-ES"/>
               </w:rPr>
-              <w:t>Norberto Ortigoza</w:t>
-            </w:r>
+              <w:t xml:space="preserve">Norberto </w:t>
+            </w:r>
+            <w:proofErr w:type="spellStart"/>
+            <w:r>
+              <w:rPr>
+                <w:lang w:val="es-ES"/>
+              </w:rPr>
+              <w:t>Ortigoza</w:t>
+            </w:r>
+            <w:proofErr w:type="spellEnd"/>
           </w:p>
         </w:tc>
       </w:tr>
@@ -5352,7 +5384,7 @@
         </w:trPr>
         <w:tc>
           <w:tcPr>
-            <w:tcW w:w="2865" w:type="dxa"/>
+            <w:tcW w:w="2927" w:type="dxa"/>
           </w:tcPr>
           <w:p>
             <w:pPr>
@@ -5361,14 +5393,16 @@
               <w:ind w:left="187" w:right="200"/>
               <w:jc w:val="center"/>
             </w:pPr>
-            <w:r>
-              <w:t>Project Manager</w:t>
-            </w:r>
-          </w:p>
-        </w:tc>
-        <w:tc>
-          <w:tcPr>
-            <w:tcW w:w="6495" w:type="dxa"/>
+            <w:proofErr w:type="spellStart"/>
+            <w:r>
+              <w:t>Tester</w:t>
+            </w:r>
+            <w:proofErr w:type="spellEnd"/>
+          </w:p>
+        </w:tc>
+        <w:tc>
+          <w:tcPr>
+            <w:tcW w:w="6969" w:type="dxa"/>
           </w:tcPr>
           <w:p>
             <w:pPr>
@@ -5383,20 +5417,16 @@
               <w:rPr>
                 <w:lang w:val="es-ES"/>
               </w:rPr>
-              <w:t xml:space="preserve">Nombre: </w:t>
-            </w:r>
-            <w:r>
-              <w:rPr>
-                <w:lang w:val="es-ES"/>
-              </w:rPr>
-              <w:t>Torres González Billy Martin</w:t>
-            </w:r>
-            <w:r>
-              <w:rPr>
-                <w:lang w:val="es-ES"/>
-              </w:rPr>
-              <w:br/>
-            </w:r>
+              <w:t xml:space="preserve">Nombre: Islas Martínez Kevin </w:t>
+            </w:r>
+            <w:proofErr w:type="spellStart"/>
+            <w:r>
+              <w:rPr>
+                <w:lang w:val="es-ES"/>
+              </w:rPr>
+              <w:t>Yael</w:t>
+            </w:r>
+            <w:proofErr w:type="spellEnd"/>
           </w:p>
         </w:tc>
       </w:tr>
@@ -5406,7 +5436,7 @@
         </w:trPr>
         <w:tc>
           <w:tcPr>
-            <w:tcW w:w="2865" w:type="dxa"/>
+            <w:tcW w:w="2927" w:type="dxa"/>
           </w:tcPr>
           <w:p>
             <w:pPr>
@@ -5414,15 +5444,21 @@
               <w:spacing w:before="106"/>
               <w:ind w:left="187" w:right="200"/>
               <w:jc w:val="center"/>
-            </w:pPr>
-            <w:r>
-              <w:t>Tester</w:t>
-            </w:r>
-          </w:p>
-        </w:tc>
-        <w:tc>
-          <w:tcPr>
-            <w:tcW w:w="6495" w:type="dxa"/>
+              <w:rPr>
+                <w:lang w:val="es-ES"/>
+              </w:rPr>
+            </w:pPr>
+            <w:r>
+              <w:rPr>
+                <w:lang w:val="es-ES"/>
+              </w:rPr>
+              <w:t>Integrador</w:t>
+            </w:r>
+          </w:p>
+        </w:tc>
+        <w:tc>
+          <w:tcPr>
+            <w:tcW w:w="6969" w:type="dxa"/>
           </w:tcPr>
           <w:p>
             <w:pPr>
@@ -5437,8 +5473,16 @@
               <w:rPr>
                 <w:lang w:val="es-ES"/>
               </w:rPr>
-              <w:t>Nombre: Islas Martínez Kevin Yael</w:t>
-            </w:r>
+              <w:t xml:space="preserve">Nombre: Ramírez Fierro Salma </w:t>
+            </w:r>
+            <w:proofErr w:type="spellStart"/>
+            <w:r>
+              <w:rPr>
+                <w:lang w:val="es-ES"/>
+              </w:rPr>
+              <w:t>Arelly</w:t>
+            </w:r>
+            <w:proofErr w:type="spellEnd"/>
           </w:p>
         </w:tc>
       </w:tr>
@@ -5448,7 +5492,7 @@
         </w:trPr>
         <w:tc>
           <w:tcPr>
-            <w:tcW w:w="2865" w:type="dxa"/>
+            <w:tcW w:w="2927" w:type="dxa"/>
           </w:tcPr>
           <w:p>
             <w:pPr>
@@ -5464,13 +5508,13 @@
               <w:rPr>
                 <w:lang w:val="es-ES"/>
               </w:rPr>
-              <w:t>Integrador</w:t>
-            </w:r>
-          </w:p>
-        </w:tc>
-        <w:tc>
-          <w:tcPr>
-            <w:tcW w:w="6495" w:type="dxa"/>
+              <w:t>Arquitecto</w:t>
+            </w:r>
+          </w:p>
+        </w:tc>
+        <w:tc>
+          <w:tcPr>
+            <w:tcW w:w="6969" w:type="dxa"/>
           </w:tcPr>
           <w:p>
             <w:pPr>
@@ -5485,22 +5529,26 @@
               <w:rPr>
                 <w:lang w:val="es-ES"/>
               </w:rPr>
-              <w:t>Nombre: Ramírez Fierro Salma Arelly</w:t>
+              <w:t xml:space="preserve">Nombre: Corona Vera Logan Alejandro </w:t>
             </w:r>
           </w:p>
         </w:tc>
       </w:tr>
       <w:tr>
         <w:trPr>
-          <w:trHeight w:val="745"/>
+          <w:trHeight w:val="816"/>
         </w:trPr>
         <w:tc>
           <w:tcPr>
-            <w:tcW w:w="2865" w:type="dxa"/>
+            <w:tcW w:w="2927" w:type="dxa"/>
           </w:tcPr>
           <w:p>
             <w:pPr>
               <w:pStyle w:val="TableParagraph"/>
+              <w:tabs>
+                <w:tab w:val="left" w:pos="615"/>
+                <w:tab w:val="center" w:pos="1447"/>
+              </w:tabs>
               <w:spacing w:before="106"/>
               <w:ind w:left="187" w:right="200"/>
               <w:jc w:val="center"/>
@@ -5512,50 +5560,8 @@
               <w:rPr>
                 <w:lang w:val="es-ES"/>
               </w:rPr>
-              <w:t>Arquitecto</w:t>
-            </w:r>
-          </w:p>
-        </w:tc>
-        <w:tc>
-          <w:tcPr>
-            <w:tcW w:w="6495" w:type="dxa"/>
-          </w:tcPr>
-          <w:p>
-            <w:pPr>
-              <w:pStyle w:val="TableParagraph"/>
-              <w:spacing w:before="106" w:line="256" w:lineRule="auto"/>
-              <w:ind w:left="1759" w:right="1359" w:hanging="405"/>
-              <w:rPr>
-                <w:lang w:val="es-ES"/>
-              </w:rPr>
-            </w:pPr>
-            <w:r>
-              <w:rPr>
-                <w:lang w:val="es-ES"/>
-              </w:rPr>
-              <w:t xml:space="preserve">Nombre: Corona Vera Logan Alejandro </w:t>
-            </w:r>
-          </w:p>
-        </w:tc>
-      </w:tr>
-      <w:tr>
-        <w:trPr>
-          <w:trHeight w:val="745"/>
-        </w:trPr>
-        <w:tc>
-          <w:tcPr>
-            <w:tcW w:w="2865" w:type="dxa"/>
-          </w:tcPr>
-          <w:p>
-            <w:pPr>
-              <w:pStyle w:val="TableParagraph"/>
-              <w:spacing w:before="106"/>
-              <w:ind w:left="187" w:right="200"/>
-              <w:jc w:val="center"/>
-              <w:rPr>
-                <w:lang w:val="es-ES"/>
-              </w:rPr>
-            </w:pPr>
+              <w:t xml:space="preserve">Project Manager y </w:t>
+            </w:r>
             <w:r>
               <w:rPr>
                 <w:lang w:val="es-ES"/>
@@ -5566,7 +5572,7 @@
         </w:tc>
         <w:tc>
           <w:tcPr>
-            <w:tcW w:w="6495" w:type="dxa"/>
+            <w:tcW w:w="6969" w:type="dxa"/>
           </w:tcPr>
           <w:p>
             <w:pPr>
@@ -5652,7 +5658,7 @@
     <w:r>
       <w:rPr>
         <w:noProof/>
-        <w:lang w:val="es-MX" w:eastAsia="es-MX"/>
+        <w:lang w:eastAsia="es-MX"/>
       </w:rPr>
       <mc:AlternateContent>
         <mc:Choice Requires="wps">
@@ -5731,7 +5737,7 @@
                             <w:rPr>
                               <w:noProof/>
                             </w:rPr>
-                            <w:t>5</w:t>
+                            <w:t>8</w:t>
                           </w:r>
                           <w:r>
                             <w:fldChar w:fldCharType="end"/>
@@ -5782,7 +5788,7 @@
                       <w:rPr>
                         <w:noProof/>
                       </w:rPr>
-                      <w:t>5</w:t>
+                      <w:t>8</w:t>
                     </w:r>
                     <w:r>
                       <w:fldChar w:fldCharType="end"/>
@@ -6975,6 +6981,7 @@
     </w:pPr>
     <w:rPr>
       <w:rFonts w:ascii="Arial" w:eastAsia="Arial" w:hAnsi="Arial" w:cs="Arial"/>
+      <w:lang w:val="es-MX"/>
     </w:rPr>
   </w:style>
   <w:style w:type="paragraph" w:styleId="Ttulo1">

</xml_diff>